<commit_message>
Sua lai db va them note
</commit_message>
<xml_diff>
--- a/BTL/Note/NoteFORDB.docx
+++ b/BTL/Note/NoteFORDB.docx
@@ -857,6 +857,102 @@
           <w:lang w:val="en-US"/>
         </w:rPr>
         <w:t>…</w:t>
+      </w:r>
+    </w:p>
+    <w:p>
+      <w:pPr>
+        <w:rPr>
+          <w:rFonts w:ascii="Times New Roman" w:hAnsi="Times New Roman" w:cs="Times New Roman"/>
+          <w:sz w:val="28"/>
+          <w:szCs w:val="28"/>
+          <w:lang w:val="en-US"/>
+        </w:rPr>
+      </w:pPr>
+      <w:r>
+        <w:rPr>
+          <w:rFonts w:ascii="Times New Roman" w:hAnsi="Times New Roman" w:cs="Times New Roman"/>
+          <w:sz w:val="28"/>
+          <w:szCs w:val="28"/>
+          <w:lang w:val="en-US"/>
+        </w:rPr>
+        <w:br w:type="column"/>
+      </w:r>
+      <w:r>
+        <w:rPr>
+          <w:rFonts w:ascii="Times New Roman" w:hAnsi="Times New Roman" w:cs="Times New Roman"/>
+          <w:sz w:val="28"/>
+          <w:szCs w:val="28"/>
+          <w:lang w:val="en-US"/>
+        </w:rPr>
+        <w:lastRenderedPageBreak/>
+        <w:t xml:space="preserve"> </w:t>
+      </w:r>
+      <w:r>
+        <w:rPr>
+          <w:rFonts w:ascii="Times New Roman" w:hAnsi="Times New Roman" w:cs="Times New Roman"/>
+          <w:sz w:val="28"/>
+          <w:szCs w:val="28"/>
+          <w:lang w:val="en-US"/>
+        </w:rPr>
+        <w:t xml:space="preserve">Bổ sung Nhân viên: </w:t>
+      </w:r>
+    </w:p>
+    <w:p>
+      <w:pPr>
+        <w:rPr>
+          <w:rFonts w:ascii="Times New Roman" w:hAnsi="Times New Roman" w:cs="Times New Roman"/>
+          <w:sz w:val="28"/>
+          <w:szCs w:val="28"/>
+          <w:lang w:val="en-US"/>
+        </w:rPr>
+      </w:pPr>
+      <w:r>
+        <w:rPr>
+          <w:rFonts w:ascii="Times New Roman" w:hAnsi="Times New Roman" w:cs="Times New Roman"/>
+          <w:sz w:val="28"/>
+          <w:szCs w:val="28"/>
+          <w:lang w:val="en-US"/>
+        </w:rPr>
+        <w:tab/>
+        <w:t>Giới tính</w:t>
+      </w:r>
+    </w:p>
+    <w:p>
+      <w:pPr>
+        <w:rPr>
+          <w:rFonts w:ascii="Times New Roman" w:hAnsi="Times New Roman" w:cs="Times New Roman"/>
+          <w:sz w:val="28"/>
+          <w:szCs w:val="28"/>
+          <w:lang w:val="en-US"/>
+        </w:rPr>
+      </w:pPr>
+      <w:r>
+        <w:rPr>
+          <w:rFonts w:ascii="Times New Roman" w:hAnsi="Times New Roman" w:cs="Times New Roman"/>
+          <w:sz w:val="28"/>
+          <w:szCs w:val="28"/>
+          <w:lang w:val="en-US"/>
+        </w:rPr>
+        <w:t xml:space="preserve">Bổ sung Tài khoản: </w:t>
+      </w:r>
+    </w:p>
+    <w:p>
+      <w:pPr>
+        <w:rPr>
+          <w:rFonts w:ascii="Times New Roman" w:hAnsi="Times New Roman" w:cs="Times New Roman"/>
+          <w:sz w:val="28"/>
+          <w:szCs w:val="28"/>
+          <w:lang w:val="en-US"/>
+        </w:rPr>
+      </w:pPr>
+      <w:r>
+        <w:rPr>
+          <w:rFonts w:ascii="Times New Roman" w:hAnsi="Times New Roman" w:cs="Times New Roman"/>
+          <w:sz w:val="28"/>
+          <w:szCs w:val="28"/>
+          <w:lang w:val="en-US"/>
+        </w:rPr>
+        <w:t>idNV</w:t>
       </w:r>
     </w:p>
     <w:sectPr>
@@ -1426,6 +1522,25 @@
       <w:contextualSpacing/>
     </w:pPr>
   </w:style>
+  <w:style w:type="table" w:styleId="TableGrid">
+    <w:name w:val="Table Grid"/>
+    <w:basedOn w:val="TableNormal"/>
+    <w:uiPriority w:val="39"/>
+    <w:rsid w:val="00B00578"/>
+    <w:pPr>
+      <w:spacing w:after="0" w:line="240" w:lineRule="auto"/>
+    </w:pPr>
+    <w:tblPr>
+      <w:tblBorders>
+        <w:top w:val="single" w:sz="4" w:space="0" w:color="auto"/>
+        <w:left w:val="single" w:sz="4" w:space="0" w:color="auto"/>
+        <w:bottom w:val="single" w:sz="4" w:space="0" w:color="auto"/>
+        <w:right w:val="single" w:sz="4" w:space="0" w:color="auto"/>
+        <w:insideH w:val="single" w:sz="4" w:space="0" w:color="auto"/>
+        <w:insideV w:val="single" w:sz="4" w:space="0" w:color="auto"/>
+      </w:tblBorders>
+    </w:tblPr>
+  </w:style>
 </w:styles>
 </file>
 

</xml_diff>

<commit_message>
Bo sung chu thich viec lam va yeu cau moi
</commit_message>
<xml_diff>
--- a/BTL/Note/NoteFORDB.docx
+++ b/BTL/Note/NoteFORDB.docx
@@ -959,6 +959,1068 @@
         </w:rPr>
         <w:t>Thêm các khóa chính và khóa ngoại</w:t>
       </w:r>
+    </w:p>
+    <w:p>
+      <w:pPr>
+        <w:rPr>
+          <w:rFonts w:ascii="Times New Roman" w:hAnsi="Times New Roman" w:cs="Times New Roman"/>
+          <w:sz w:val="28"/>
+          <w:szCs w:val="28"/>
+          <w:lang w:val="en-US"/>
+        </w:rPr>
+      </w:pPr>
+    </w:p>
+    <w:p>
+      <w:pPr>
+        <w:rPr>
+          <w:rFonts w:ascii="Times New Roman" w:hAnsi="Times New Roman" w:cs="Times New Roman"/>
+          <w:sz w:val="28"/>
+          <w:szCs w:val="28"/>
+          <w:lang w:val="en-US"/>
+        </w:rPr>
+      </w:pPr>
+    </w:p>
+    <w:p>
+      <w:pPr>
+        <w:rPr>
+          <w:rFonts w:ascii="Times New Roman" w:hAnsi="Times New Roman" w:cs="Times New Roman"/>
+          <w:sz w:val="28"/>
+          <w:szCs w:val="28"/>
+          <w:lang w:val="en-US"/>
+        </w:rPr>
+      </w:pPr>
+    </w:p>
+    <w:p>
+      <w:pPr>
+        <w:autoSpaceDE w:val="0"/>
+        <w:autoSpaceDN w:val="0"/>
+        <w:adjustRightInd w:val="0"/>
+        <w:spacing w:after="0" w:line="240" w:lineRule="auto"/>
+        <w:rPr>
+          <w:rFonts w:ascii="Consolas" w:hAnsi="Consolas" w:cs="Consolas"/>
+          <w:color w:val="000000"/>
+          <w:sz w:val="19"/>
+          <w:szCs w:val="19"/>
+          <w:lang w:val="en-US"/>
+        </w:rPr>
+      </w:pPr>
+      <w:r>
+        <w:rPr>
+          <w:rFonts w:ascii="Consolas" w:hAnsi="Consolas" w:cs="Consolas"/>
+          <w:color w:val="008000"/>
+          <w:sz w:val="19"/>
+          <w:szCs w:val="19"/>
+          <w:lang w:val="en-US"/>
+        </w:rPr>
+        <w:t>1. Các tạo View: &gt;=4 lệnh</w:t>
+      </w:r>
+    </w:p>
+    <w:p>
+      <w:pPr>
+        <w:autoSpaceDE w:val="0"/>
+        <w:autoSpaceDN w:val="0"/>
+        <w:adjustRightInd w:val="0"/>
+        <w:spacing w:after="0" w:line="240" w:lineRule="auto"/>
+        <w:rPr>
+          <w:rFonts w:ascii="Consolas" w:hAnsi="Consolas" w:cs="Consolas"/>
+          <w:color w:val="000000"/>
+          <w:sz w:val="19"/>
+          <w:szCs w:val="19"/>
+          <w:lang w:val="en-US"/>
+        </w:rPr>
+      </w:pPr>
+      <w:r>
+        <w:rPr>
+          <w:rFonts w:ascii="Consolas" w:hAnsi="Consolas" w:cs="Consolas"/>
+          <w:color w:val="008000"/>
+          <w:sz w:val="19"/>
+          <w:szCs w:val="19"/>
+          <w:lang w:val="en-US"/>
+        </w:rPr>
+        <w:tab/>
+        <w:t>THONG KE MAT HANG BAN CHAY NHAT TOP (10) TRONG THANG</w:t>
+      </w:r>
+    </w:p>
+    <w:p>
+      <w:pPr>
+        <w:autoSpaceDE w:val="0"/>
+        <w:autoSpaceDN w:val="0"/>
+        <w:adjustRightInd w:val="0"/>
+        <w:spacing w:after="0" w:line="240" w:lineRule="auto"/>
+        <w:rPr>
+          <w:rFonts w:ascii="Consolas" w:hAnsi="Consolas" w:cs="Consolas"/>
+          <w:color w:val="000000"/>
+          <w:sz w:val="19"/>
+          <w:szCs w:val="19"/>
+          <w:lang w:val="en-US"/>
+        </w:rPr>
+      </w:pPr>
+      <w:r>
+        <w:rPr>
+          <w:rFonts w:ascii="Consolas" w:hAnsi="Consolas" w:cs="Consolas"/>
+          <w:color w:val="008000"/>
+          <w:sz w:val="19"/>
+          <w:szCs w:val="19"/>
+          <w:lang w:val="en-US"/>
+        </w:rPr>
+        <w:tab/>
+      </w:r>
+      <w:r>
+        <w:rPr>
+          <w:rFonts w:ascii="Consolas" w:hAnsi="Consolas" w:cs="Consolas"/>
+          <w:color w:val="008000"/>
+          <w:sz w:val="19"/>
+          <w:szCs w:val="19"/>
+          <w:lang w:val="en-US"/>
+        </w:rPr>
+        <w:t>//</w:t>
+      </w:r>
+      <w:r>
+        <w:rPr>
+          <w:rFonts w:ascii="Consolas" w:hAnsi="Consolas" w:cs="Consolas"/>
+          <w:color w:val="008000"/>
+          <w:sz w:val="19"/>
+          <w:szCs w:val="19"/>
+          <w:lang w:val="en-US"/>
+        </w:rPr>
+        <w:t>THONG KE LUONG THANG</w:t>
+      </w:r>
+    </w:p>
+    <w:p>
+      <w:pPr>
+        <w:autoSpaceDE w:val="0"/>
+        <w:autoSpaceDN w:val="0"/>
+        <w:adjustRightInd w:val="0"/>
+        <w:spacing w:after="0" w:line="240" w:lineRule="auto"/>
+        <w:rPr>
+          <w:rFonts w:ascii="Consolas" w:hAnsi="Consolas" w:cs="Consolas"/>
+          <w:color w:val="000000"/>
+          <w:sz w:val="19"/>
+          <w:szCs w:val="19"/>
+          <w:lang w:val="en-US"/>
+        </w:rPr>
+      </w:pPr>
+      <w:r>
+        <w:rPr>
+          <w:rFonts w:ascii="Consolas" w:hAnsi="Consolas" w:cs="Consolas"/>
+          <w:color w:val="008000"/>
+          <w:sz w:val="19"/>
+          <w:szCs w:val="19"/>
+          <w:lang w:val="en-US"/>
+        </w:rPr>
+        <w:tab/>
+        <w:t>THONG KE TONG CAC HOA DON BAN VA TONG GIA TRI CAC HOA DON BAN</w:t>
+      </w:r>
+    </w:p>
+    <w:p>
+      <w:pPr>
+        <w:autoSpaceDE w:val="0"/>
+        <w:autoSpaceDN w:val="0"/>
+        <w:adjustRightInd w:val="0"/>
+        <w:spacing w:after="0" w:line="240" w:lineRule="auto"/>
+        <w:rPr>
+          <w:rFonts w:ascii="Consolas" w:hAnsi="Consolas" w:cs="Consolas"/>
+          <w:color w:val="000000"/>
+          <w:sz w:val="19"/>
+          <w:szCs w:val="19"/>
+          <w:lang w:val="en-US"/>
+        </w:rPr>
+      </w:pPr>
+      <w:r>
+        <w:rPr>
+          <w:rFonts w:ascii="Consolas" w:hAnsi="Consolas" w:cs="Consolas"/>
+          <w:color w:val="008000"/>
+          <w:sz w:val="19"/>
+          <w:szCs w:val="19"/>
+          <w:lang w:val="en-US"/>
+        </w:rPr>
+        <w:tab/>
+        <w:t>THONG KE TONG CAC HOA DON NHAP VA TONG GIA TRI CAC HOA DON NHAP</w:t>
+      </w:r>
+    </w:p>
+    <w:p>
+      <w:pPr>
+        <w:autoSpaceDE w:val="0"/>
+        <w:autoSpaceDN w:val="0"/>
+        <w:adjustRightInd w:val="0"/>
+        <w:spacing w:after="0" w:line="240" w:lineRule="auto"/>
+        <w:rPr>
+          <w:rFonts w:ascii="Consolas" w:hAnsi="Consolas" w:cs="Consolas"/>
+          <w:color w:val="000000"/>
+          <w:sz w:val="19"/>
+          <w:szCs w:val="19"/>
+          <w:lang w:val="en-US"/>
+        </w:rPr>
+      </w:pPr>
+      <w:r>
+        <w:rPr>
+          <w:rFonts w:ascii="Consolas" w:hAnsi="Consolas" w:cs="Consolas"/>
+          <w:color w:val="008000"/>
+          <w:sz w:val="19"/>
+          <w:szCs w:val="19"/>
+          <w:lang w:val="en-US"/>
+        </w:rPr>
+        <w:t>2. Các câu lệnh trigger: &gt;=4 lệnh</w:t>
+      </w:r>
+    </w:p>
+    <w:p>
+      <w:pPr>
+        <w:autoSpaceDE w:val="0"/>
+        <w:autoSpaceDN w:val="0"/>
+        <w:adjustRightInd w:val="0"/>
+        <w:spacing w:after="0" w:line="240" w:lineRule="auto"/>
+        <w:rPr>
+          <w:rFonts w:ascii="Consolas" w:hAnsi="Consolas" w:cs="Consolas"/>
+          <w:color w:val="000000"/>
+          <w:sz w:val="19"/>
+          <w:szCs w:val="19"/>
+          <w:lang w:val="en-US"/>
+        </w:rPr>
+      </w:pPr>
+      <w:r>
+        <w:rPr>
+          <w:rFonts w:ascii="Consolas" w:hAnsi="Consolas" w:cs="Consolas"/>
+          <w:color w:val="008000"/>
+          <w:sz w:val="19"/>
+          <w:szCs w:val="19"/>
+          <w:lang w:val="en-US"/>
+        </w:rPr>
+        <w:tab/>
+        <w:t>CAP NHAT LAI SO LUONG NGUYEN LIEU MOI KHI BAN HANG</w:t>
+      </w:r>
+    </w:p>
+    <w:p>
+      <w:pPr>
+        <w:autoSpaceDE w:val="0"/>
+        <w:autoSpaceDN w:val="0"/>
+        <w:adjustRightInd w:val="0"/>
+        <w:spacing w:after="0" w:line="240" w:lineRule="auto"/>
+        <w:rPr>
+          <w:rFonts w:ascii="Consolas" w:hAnsi="Consolas" w:cs="Consolas"/>
+          <w:color w:val="000000"/>
+          <w:sz w:val="19"/>
+          <w:szCs w:val="19"/>
+          <w:lang w:val="en-US"/>
+        </w:rPr>
+      </w:pPr>
+      <w:r>
+        <w:rPr>
+          <w:rFonts w:ascii="Consolas" w:hAnsi="Consolas" w:cs="Consolas"/>
+          <w:color w:val="008000"/>
+          <w:sz w:val="19"/>
+          <w:szCs w:val="19"/>
+          <w:lang w:val="en-US"/>
+        </w:rPr>
+        <w:tab/>
+        <w:t>CAP NHAT LAI SO LUONG NGUYEN LIEU SAU KHI NHAP HANG</w:t>
+      </w:r>
+    </w:p>
+    <w:p>
+      <w:pPr>
+        <w:autoSpaceDE w:val="0"/>
+        <w:autoSpaceDN w:val="0"/>
+        <w:adjustRightInd w:val="0"/>
+        <w:spacing w:after="0" w:line="240" w:lineRule="auto"/>
+        <w:rPr>
+          <w:rFonts w:ascii="Consolas" w:hAnsi="Consolas" w:cs="Consolas"/>
+          <w:color w:val="000000"/>
+          <w:sz w:val="19"/>
+          <w:szCs w:val="19"/>
+          <w:lang w:val="en-US"/>
+        </w:rPr>
+      </w:pPr>
+      <w:r>
+        <w:rPr>
+          <w:rFonts w:ascii="Consolas" w:hAnsi="Consolas" w:cs="Consolas"/>
+          <w:color w:val="008000"/>
+          <w:sz w:val="19"/>
+          <w:szCs w:val="19"/>
+          <w:lang w:val="en-US"/>
+        </w:rPr>
+        <w:tab/>
+        <w:t xml:space="preserve">CAP NHAT LAI SO LUONG NGUYEN LIEU MOI KHI NHAP HANG </w:t>
+      </w:r>
+    </w:p>
+    <w:p>
+      <w:pPr>
+        <w:autoSpaceDE w:val="0"/>
+        <w:autoSpaceDN w:val="0"/>
+        <w:adjustRightInd w:val="0"/>
+        <w:spacing w:after="0" w:line="240" w:lineRule="auto"/>
+        <w:rPr>
+          <w:rFonts w:ascii="Consolas" w:hAnsi="Consolas" w:cs="Consolas"/>
+          <w:color w:val="000000"/>
+          <w:sz w:val="19"/>
+          <w:szCs w:val="19"/>
+          <w:lang w:val="en-US"/>
+        </w:rPr>
+      </w:pPr>
+      <w:r>
+        <w:rPr>
+          <w:rFonts w:ascii="Consolas" w:hAnsi="Consolas" w:cs="Consolas"/>
+          <w:color w:val="008000"/>
+          <w:sz w:val="19"/>
+          <w:szCs w:val="19"/>
+          <w:lang w:val="en-US"/>
+        </w:rPr>
+        <w:tab/>
+        <w:t xml:space="preserve">KIEM TRA DU LIEU DAU VAO SO LUONG NHAP HANG &gt; 0 </w:t>
+      </w:r>
+    </w:p>
+    <w:p>
+      <w:pPr>
+        <w:autoSpaceDE w:val="0"/>
+        <w:autoSpaceDN w:val="0"/>
+        <w:adjustRightInd w:val="0"/>
+        <w:spacing w:after="0" w:line="240" w:lineRule="auto"/>
+        <w:rPr>
+          <w:rFonts w:ascii="Consolas" w:hAnsi="Consolas" w:cs="Consolas"/>
+          <w:color w:val="000000"/>
+          <w:sz w:val="19"/>
+          <w:szCs w:val="19"/>
+          <w:lang w:val="en-US"/>
+        </w:rPr>
+      </w:pPr>
+      <w:r>
+        <w:rPr>
+          <w:rFonts w:ascii="Consolas" w:hAnsi="Consolas" w:cs="Consolas"/>
+          <w:color w:val="008000"/>
+          <w:sz w:val="19"/>
+          <w:szCs w:val="19"/>
+          <w:lang w:val="en-US"/>
+        </w:rPr>
+        <w:tab/>
+        <w:t>CAP NHAT TRUONG STATUS KHI NHAN VIEN NGHI VIEC</w:t>
+      </w:r>
+    </w:p>
+    <w:p>
+      <w:pPr>
+        <w:autoSpaceDE w:val="0"/>
+        <w:autoSpaceDN w:val="0"/>
+        <w:adjustRightInd w:val="0"/>
+        <w:spacing w:after="0" w:line="240" w:lineRule="auto"/>
+        <w:rPr>
+          <w:rFonts w:ascii="Consolas" w:hAnsi="Consolas" w:cs="Consolas"/>
+          <w:color w:val="000000"/>
+          <w:sz w:val="19"/>
+          <w:szCs w:val="19"/>
+          <w:lang w:val="en-US"/>
+        </w:rPr>
+      </w:pPr>
+      <w:r>
+        <w:rPr>
+          <w:rFonts w:ascii="Consolas" w:hAnsi="Consolas" w:cs="Consolas"/>
+          <w:color w:val="008000"/>
+          <w:sz w:val="19"/>
+          <w:szCs w:val="19"/>
+          <w:lang w:val="en-US"/>
+        </w:rPr>
+        <w:t>3. Các thủ tục (Stored Procedure) &gt;=4 thủ tục</w:t>
+      </w:r>
+    </w:p>
+    <w:p>
+      <w:pPr>
+        <w:autoSpaceDE w:val="0"/>
+        <w:autoSpaceDN w:val="0"/>
+        <w:adjustRightInd w:val="0"/>
+        <w:spacing w:after="0" w:line="240" w:lineRule="auto"/>
+        <w:rPr>
+          <w:rFonts w:ascii="Consolas" w:hAnsi="Consolas" w:cs="Consolas"/>
+          <w:color w:val="000000"/>
+          <w:sz w:val="19"/>
+          <w:szCs w:val="19"/>
+          <w:lang w:val="en-US"/>
+        </w:rPr>
+      </w:pPr>
+      <w:r>
+        <w:rPr>
+          <w:rFonts w:ascii="Consolas" w:hAnsi="Consolas" w:cs="Consolas"/>
+          <w:color w:val="008000"/>
+          <w:sz w:val="19"/>
+          <w:szCs w:val="19"/>
+          <w:lang w:val="en-US"/>
+        </w:rPr>
+        <w:tab/>
+        <w:t>TIM KIEM CAC KHANH HANG CO DIA CHI TAI HA NOI TU TEN HOAC MA KHANH HANG</w:t>
+      </w:r>
+    </w:p>
+    <w:p>
+      <w:pPr>
+        <w:autoSpaceDE w:val="0"/>
+        <w:autoSpaceDN w:val="0"/>
+        <w:adjustRightInd w:val="0"/>
+        <w:spacing w:after="0" w:line="240" w:lineRule="auto"/>
+        <w:rPr>
+          <w:rFonts w:ascii="Consolas" w:hAnsi="Consolas" w:cs="Consolas"/>
+          <w:color w:val="000000"/>
+          <w:sz w:val="19"/>
+          <w:szCs w:val="19"/>
+          <w:lang w:val="en-US"/>
+        </w:rPr>
+      </w:pPr>
+      <w:r>
+        <w:rPr>
+          <w:rFonts w:ascii="Consolas" w:hAnsi="Consolas" w:cs="Consolas"/>
+          <w:color w:val="008000"/>
+          <w:sz w:val="19"/>
+          <w:szCs w:val="19"/>
+          <w:lang w:val="en-US"/>
+        </w:rPr>
+        <w:tab/>
+        <w:t xml:space="preserve">DUA RA THONG TIN CUA HOA DON BAN  TU MA HOA DON BAN </w:t>
+      </w:r>
+    </w:p>
+    <w:p>
+      <w:pPr>
+        <w:autoSpaceDE w:val="0"/>
+        <w:autoSpaceDN w:val="0"/>
+        <w:adjustRightInd w:val="0"/>
+        <w:spacing w:after="0" w:line="240" w:lineRule="auto"/>
+        <w:rPr>
+          <w:rFonts w:ascii="Consolas" w:hAnsi="Consolas" w:cs="Consolas"/>
+          <w:color w:val="000000"/>
+          <w:sz w:val="19"/>
+          <w:szCs w:val="19"/>
+          <w:lang w:val="en-US"/>
+        </w:rPr>
+      </w:pPr>
+      <w:r>
+        <w:rPr>
+          <w:rFonts w:ascii="Consolas" w:hAnsi="Consolas" w:cs="Consolas"/>
+          <w:color w:val="008000"/>
+          <w:sz w:val="19"/>
+          <w:szCs w:val="19"/>
+          <w:lang w:val="en-US"/>
+        </w:rPr>
+        <w:tab/>
+        <w:t>DUA RA THONG TIN CUA HOA DON NHAP TU MA HOA DON NHAP VA MA NHA CUNG CAP</w:t>
+      </w:r>
+    </w:p>
+    <w:p>
+      <w:pPr>
+        <w:autoSpaceDE w:val="0"/>
+        <w:autoSpaceDN w:val="0"/>
+        <w:adjustRightInd w:val="0"/>
+        <w:spacing w:after="0" w:line="240" w:lineRule="auto"/>
+        <w:rPr>
+          <w:rFonts w:ascii="Consolas" w:hAnsi="Consolas" w:cs="Consolas"/>
+          <w:color w:val="000000"/>
+          <w:sz w:val="19"/>
+          <w:szCs w:val="19"/>
+          <w:lang w:val="en-US"/>
+        </w:rPr>
+      </w:pPr>
+      <w:r>
+        <w:rPr>
+          <w:rFonts w:ascii="Consolas" w:hAnsi="Consolas" w:cs="Consolas"/>
+          <w:color w:val="008000"/>
+          <w:sz w:val="19"/>
+          <w:szCs w:val="19"/>
+          <w:lang w:val="en-US"/>
+        </w:rPr>
+        <w:tab/>
+        <w:t>DUA RA THONG TIN CUA NHAN VIEN TU MA NHAN VIEN</w:t>
+      </w:r>
+    </w:p>
+    <w:p>
+      <w:pPr>
+        <w:autoSpaceDE w:val="0"/>
+        <w:autoSpaceDN w:val="0"/>
+        <w:adjustRightInd w:val="0"/>
+        <w:spacing w:after="0" w:line="240" w:lineRule="auto"/>
+        <w:rPr>
+          <w:rFonts w:ascii="Consolas" w:hAnsi="Consolas" w:cs="Consolas"/>
+          <w:color w:val="000000"/>
+          <w:sz w:val="19"/>
+          <w:szCs w:val="19"/>
+          <w:lang w:val="en-US"/>
+        </w:rPr>
+      </w:pPr>
+      <w:r>
+        <w:rPr>
+          <w:rFonts w:ascii="Consolas" w:hAnsi="Consolas" w:cs="Consolas"/>
+          <w:color w:val="008000"/>
+          <w:sz w:val="19"/>
+          <w:szCs w:val="19"/>
+          <w:lang w:val="en-US"/>
+        </w:rPr>
+        <w:t>4. Các hàm (UDFs): &gt;= 4 hàm</w:t>
+      </w:r>
+    </w:p>
+    <w:p>
+      <w:pPr>
+        <w:autoSpaceDE w:val="0"/>
+        <w:autoSpaceDN w:val="0"/>
+        <w:adjustRightInd w:val="0"/>
+        <w:spacing w:after="0" w:line="240" w:lineRule="auto"/>
+        <w:rPr>
+          <w:rFonts w:ascii="Consolas" w:hAnsi="Consolas" w:cs="Consolas"/>
+          <w:color w:val="000000"/>
+          <w:sz w:val="19"/>
+          <w:szCs w:val="19"/>
+          <w:lang w:val="en-US"/>
+        </w:rPr>
+      </w:pPr>
+      <w:r>
+        <w:rPr>
+          <w:rFonts w:ascii="Consolas" w:hAnsi="Consolas" w:cs="Consolas"/>
+          <w:color w:val="008000"/>
+          <w:sz w:val="19"/>
+          <w:szCs w:val="19"/>
+          <w:lang w:val="en-US"/>
+        </w:rPr>
+        <w:tab/>
+        <w:t>HAM TINH TONG TIEN CUA HOA DON BAN TU MA HOA DON BAN</w:t>
+      </w:r>
+    </w:p>
+    <w:p>
+      <w:pPr>
+        <w:autoSpaceDE w:val="0"/>
+        <w:autoSpaceDN w:val="0"/>
+        <w:adjustRightInd w:val="0"/>
+        <w:spacing w:after="0" w:line="240" w:lineRule="auto"/>
+        <w:rPr>
+          <w:rFonts w:ascii="Consolas" w:hAnsi="Consolas" w:cs="Consolas"/>
+          <w:color w:val="000000"/>
+          <w:sz w:val="19"/>
+          <w:szCs w:val="19"/>
+          <w:lang w:val="en-US"/>
+        </w:rPr>
+      </w:pPr>
+      <w:r>
+        <w:rPr>
+          <w:rFonts w:ascii="Consolas" w:hAnsi="Consolas" w:cs="Consolas"/>
+          <w:color w:val="008000"/>
+          <w:sz w:val="19"/>
+          <w:szCs w:val="19"/>
+          <w:lang w:val="en-US"/>
+        </w:rPr>
+        <w:tab/>
+        <w:t xml:space="preserve">HAM TINH TONG TIEN CUA HOA DON NHAP TU HOA DON NHAP </w:t>
+      </w:r>
+    </w:p>
+    <w:p>
+      <w:pPr>
+        <w:autoSpaceDE w:val="0"/>
+        <w:autoSpaceDN w:val="0"/>
+        <w:adjustRightInd w:val="0"/>
+        <w:spacing w:after="0" w:line="240" w:lineRule="auto"/>
+        <w:rPr>
+          <w:rFonts w:ascii="Consolas" w:hAnsi="Consolas" w:cs="Consolas"/>
+          <w:color w:val="000000"/>
+          <w:sz w:val="19"/>
+          <w:szCs w:val="19"/>
+          <w:lang w:val="en-US"/>
+        </w:rPr>
+      </w:pPr>
+      <w:r>
+        <w:rPr>
+          <w:rFonts w:ascii="Consolas" w:hAnsi="Consolas" w:cs="Consolas"/>
+          <w:color w:val="008000"/>
+          <w:sz w:val="19"/>
+          <w:szCs w:val="19"/>
+          <w:lang w:val="en-US"/>
+        </w:rPr>
+        <w:tab/>
+        <w:t>HAM TINH DOANH THU TRONG THANG TU HOA DON BAN VA HOA DON NHAP</w:t>
+      </w:r>
+    </w:p>
+    <w:p>
+      <w:pPr>
+        <w:autoSpaceDE w:val="0"/>
+        <w:autoSpaceDN w:val="0"/>
+        <w:adjustRightInd w:val="0"/>
+        <w:spacing w:after="0" w:line="240" w:lineRule="auto"/>
+        <w:rPr>
+          <w:rFonts w:ascii="Consolas" w:hAnsi="Consolas" w:cs="Consolas"/>
+          <w:color w:val="000000"/>
+          <w:sz w:val="19"/>
+          <w:szCs w:val="19"/>
+          <w:lang w:val="en-US"/>
+        </w:rPr>
+      </w:pPr>
+      <w:r>
+        <w:rPr>
+          <w:rFonts w:ascii="Consolas" w:hAnsi="Consolas" w:cs="Consolas"/>
+          <w:color w:val="008000"/>
+          <w:sz w:val="19"/>
+          <w:szCs w:val="19"/>
+          <w:lang w:val="en-US"/>
+        </w:rPr>
+        <w:tab/>
+        <w:t>HAM KIEM TRA TAI KHOAN LOGIN</w:t>
+      </w:r>
+    </w:p>
+    <w:p>
+      <w:pPr>
+        <w:rPr>
+          <w:rFonts w:ascii="Times New Roman" w:hAnsi="Times New Roman" w:cs="Times New Roman"/>
+          <w:sz w:val="28"/>
+          <w:szCs w:val="28"/>
+          <w:lang w:val="en-US"/>
+        </w:rPr>
+      </w:pPr>
+      <w:r>
+        <w:rPr>
+          <w:rFonts w:ascii="Consolas" w:hAnsi="Consolas" w:cs="Consolas"/>
+          <w:color w:val="008000"/>
+          <w:sz w:val="19"/>
+          <w:szCs w:val="19"/>
+          <w:lang w:val="en-US"/>
+        </w:rPr>
+        <w:t>5. Các câu lệnh ngôn ngữ điều khiển dữ liệu: &gt;=2 lệnh</w:t>
+      </w:r>
+    </w:p>
+    <w:p>
+      <w:pPr>
+        <w:rPr>
+          <w:rFonts w:ascii="Times New Roman" w:hAnsi="Times New Roman" w:cs="Times New Roman"/>
+          <w:sz w:val="28"/>
+          <w:szCs w:val="28"/>
+          <w:lang w:val="en-US"/>
+        </w:rPr>
+      </w:pPr>
+      <w:r>
+        <w:rPr>
+          <w:rFonts w:ascii="Times New Roman" w:hAnsi="Times New Roman" w:cs="Times New Roman"/>
+          <w:sz w:val="28"/>
+          <w:szCs w:val="28"/>
+          <w:lang w:val="en-US"/>
+        </w:rPr>
+        <w:br/>
+      </w:r>
+    </w:p>
+    <w:p>
+      <w:pPr>
+        <w:rPr>
+          <w:rFonts w:ascii="Times New Roman" w:hAnsi="Times New Roman" w:cs="Times New Roman"/>
+          <w:sz w:val="28"/>
+          <w:szCs w:val="28"/>
+          <w:lang w:val="en-US"/>
+        </w:rPr>
+      </w:pPr>
+      <w:r>
+        <w:rPr>
+          <w:rFonts w:ascii="Times New Roman" w:hAnsi="Times New Roman" w:cs="Times New Roman"/>
+          <w:sz w:val="28"/>
+          <w:szCs w:val="28"/>
+          <w:lang w:val="en-US"/>
+        </w:rPr>
+        <w:br w:type="column"/>
+      </w:r>
+      <w:r>
+        <w:rPr>
+          <w:rFonts w:ascii="Times New Roman" w:hAnsi="Times New Roman" w:cs="Times New Roman"/>
+          <w:sz w:val="28"/>
+          <w:szCs w:val="28"/>
+          <w:lang w:val="en-US"/>
+        </w:rPr>
+        <w:lastRenderedPageBreak/>
+        <w:t>Note cho ngay 11/6:</w:t>
+      </w:r>
+    </w:p>
+    <w:p>
+      <w:pPr>
+        <w:rPr>
+          <w:rFonts w:ascii="Times New Roman" w:hAnsi="Times New Roman" w:cs="Times New Roman"/>
+          <w:sz w:val="28"/>
+          <w:szCs w:val="28"/>
+          <w:lang w:val="en-US"/>
+        </w:rPr>
+      </w:pPr>
+      <w:r>
+        <w:rPr>
+          <w:rFonts w:ascii="Times New Roman" w:hAnsi="Times New Roman" w:cs="Times New Roman"/>
+          <w:sz w:val="28"/>
+          <w:szCs w:val="28"/>
+          <w:lang w:val="en-US"/>
+        </w:rPr>
+        <w:t>Làm:</w:t>
+      </w:r>
+    </w:p>
+    <w:p>
+      <w:pPr>
+        <w:rPr>
+          <w:rFonts w:ascii="Times New Roman" w:hAnsi="Times New Roman" w:cs="Times New Roman"/>
+          <w:sz w:val="28"/>
+          <w:szCs w:val="28"/>
+          <w:lang w:val="en-US"/>
+        </w:rPr>
+      </w:pPr>
+      <w:r>
+        <w:rPr>
+          <w:rFonts w:ascii="Times New Roman" w:hAnsi="Times New Roman" w:cs="Times New Roman"/>
+          <w:sz w:val="28"/>
+          <w:szCs w:val="28"/>
+          <w:lang w:val="en-US"/>
+        </w:rPr>
+        <w:tab/>
+        <w:t xml:space="preserve">Chỉnh sửa lại giao diện </w:t>
+      </w:r>
+    </w:p>
+    <w:p>
+      <w:pPr>
+        <w:rPr>
+          <w:rFonts w:ascii="Times New Roman" w:hAnsi="Times New Roman" w:cs="Times New Roman"/>
+          <w:sz w:val="28"/>
+          <w:szCs w:val="28"/>
+          <w:lang w:val="en-US"/>
+        </w:rPr>
+      </w:pPr>
+      <w:r>
+        <w:rPr>
+          <w:rFonts w:ascii="Times New Roman" w:hAnsi="Times New Roman" w:cs="Times New Roman"/>
+          <w:sz w:val="28"/>
+          <w:szCs w:val="28"/>
+          <w:lang w:val="en-US"/>
+        </w:rPr>
+        <w:tab/>
+        <w:t xml:space="preserve">Bắt lỗi login </w:t>
+      </w:r>
+    </w:p>
+    <w:p>
+      <w:pPr>
+        <w:rPr>
+          <w:rFonts w:ascii="Times New Roman" w:hAnsi="Times New Roman" w:cs="Times New Roman"/>
+          <w:sz w:val="28"/>
+          <w:szCs w:val="28"/>
+          <w:lang w:val="en-US"/>
+        </w:rPr>
+      </w:pPr>
+      <w:r>
+        <w:rPr>
+          <w:rFonts w:ascii="Times New Roman" w:hAnsi="Times New Roman" w:cs="Times New Roman"/>
+          <w:sz w:val="28"/>
+          <w:szCs w:val="28"/>
+          <w:lang w:val="en-US"/>
+        </w:rPr>
+        <w:tab/>
+        <w:t xml:space="preserve">Chuyển form </w:t>
+      </w:r>
+    </w:p>
+    <w:p>
+      <w:pPr>
+        <w:ind w:left="1440"/>
+        <w:rPr>
+          <w:rFonts w:ascii="Times New Roman" w:hAnsi="Times New Roman" w:cs="Times New Roman"/>
+          <w:sz w:val="28"/>
+          <w:szCs w:val="28"/>
+          <w:lang w:val="en-US"/>
+        </w:rPr>
+      </w:pPr>
+      <w:r>
+        <w:rPr>
+          <w:rFonts w:ascii="Times New Roman" w:hAnsi="Times New Roman" w:cs="Times New Roman"/>
+          <w:sz w:val="28"/>
+          <w:szCs w:val="28"/>
+          <w:lang w:val="en-US"/>
+        </w:rPr>
+        <w:t>Sử dụng form Menu làm form chạy đầu tiên, kiểm tra chưa đăng nhập hiển form Login</w:t>
+      </w:r>
+    </w:p>
+    <w:p>
+      <w:pPr>
+        <w:rPr>
+          <w:rFonts w:ascii="Times New Roman" w:hAnsi="Times New Roman" w:cs="Times New Roman"/>
+          <w:sz w:val="28"/>
+          <w:szCs w:val="28"/>
+          <w:lang w:val="en-US"/>
+        </w:rPr>
+      </w:pPr>
+      <w:r>
+        <w:rPr>
+          <w:rFonts w:ascii="Times New Roman" w:hAnsi="Times New Roman" w:cs="Times New Roman"/>
+          <w:sz w:val="28"/>
+          <w:szCs w:val="28"/>
+          <w:lang w:val="en-US"/>
+        </w:rPr>
+        <w:t>Cần làm:</w:t>
+      </w:r>
+    </w:p>
+    <w:p>
+      <w:pPr>
+        <w:rPr>
+          <w:rFonts w:ascii="Times New Roman" w:hAnsi="Times New Roman" w:cs="Times New Roman"/>
+          <w:sz w:val="28"/>
+          <w:szCs w:val="28"/>
+          <w:lang w:val="en-US"/>
+        </w:rPr>
+      </w:pPr>
+      <w:r>
+        <w:rPr>
+          <w:rFonts w:ascii="Times New Roman" w:hAnsi="Times New Roman" w:cs="Times New Roman"/>
+          <w:sz w:val="28"/>
+          <w:szCs w:val="28"/>
+          <w:lang w:val="en-US"/>
+        </w:rPr>
+        <w:tab/>
+        <w:t>Cần xử lý phần chuyển form và lấy dữ liệu từ form khác</w:t>
+      </w:r>
+    </w:p>
+    <w:p>
+      <w:pPr>
+        <w:rPr>
+          <w:rFonts w:ascii="Times New Roman" w:hAnsi="Times New Roman" w:cs="Times New Roman"/>
+          <w:b/>
+          <w:bCs/>
+          <w:sz w:val="40"/>
+          <w:szCs w:val="40"/>
+          <w:lang w:val="en-US"/>
+        </w:rPr>
+      </w:pPr>
+      <w:r>
+        <w:rPr>
+          <w:rFonts w:ascii="Times New Roman" w:hAnsi="Times New Roman" w:cs="Times New Roman"/>
+          <w:b/>
+          <w:bCs/>
+          <w:sz w:val="40"/>
+          <w:szCs w:val="40"/>
+          <w:lang w:val="en-US"/>
+        </w:rPr>
+        <w:t>Huy:</w:t>
+      </w:r>
+    </w:p>
+    <w:p>
+      <w:pPr>
+        <w:rPr>
+          <w:rFonts w:ascii="Times New Roman" w:hAnsi="Times New Roman" w:cs="Times New Roman"/>
+          <w:sz w:val="40"/>
+          <w:szCs w:val="40"/>
+          <w:lang w:val="en-US"/>
+        </w:rPr>
+      </w:pPr>
+      <w:r>
+        <w:rPr>
+          <w:rFonts w:ascii="Times New Roman" w:hAnsi="Times New Roman" w:cs="Times New Roman"/>
+          <w:b/>
+          <w:bCs/>
+          <w:sz w:val="40"/>
+          <w:szCs w:val="40"/>
+          <w:lang w:val="en-US"/>
+        </w:rPr>
+        <w:tab/>
+      </w:r>
+      <w:r>
+        <w:rPr>
+          <w:rFonts w:ascii="Times New Roman" w:hAnsi="Times New Roman" w:cs="Times New Roman"/>
+          <w:sz w:val="40"/>
+          <w:szCs w:val="40"/>
+          <w:lang w:val="en-US"/>
+        </w:rPr>
+        <w:t>Bổ sung giao diện cho form Menu:</w:t>
+      </w:r>
+    </w:p>
+    <w:p>
+      <w:pPr>
+        <w:pStyle w:val="ListParagraph"/>
+        <w:numPr>
+          <w:ilvl w:val="0"/>
+          <w:numId w:val="2"/>
+        </w:numPr>
+        <w:rPr>
+          <w:rFonts w:ascii="Times New Roman" w:hAnsi="Times New Roman" w:cs="Times New Roman"/>
+          <w:sz w:val="40"/>
+          <w:szCs w:val="40"/>
+          <w:lang w:val="en-US"/>
+        </w:rPr>
+      </w:pPr>
+      <w:r>
+        <w:rPr>
+          <w:rFonts w:ascii="Times New Roman" w:hAnsi="Times New Roman" w:cs="Times New Roman"/>
+          <w:sz w:val="40"/>
+          <w:szCs w:val="40"/>
+          <w:lang w:val="en-US"/>
+        </w:rPr>
+        <w:t>Đồ ăn uống: Chưa hiểu là làm gì , ghi chú thích ra</w:t>
+      </w:r>
+    </w:p>
+    <w:p>
+      <w:pPr>
+        <w:pStyle w:val="ListParagraph"/>
+        <w:numPr>
+          <w:ilvl w:val="0"/>
+          <w:numId w:val="2"/>
+        </w:numPr>
+        <w:rPr>
+          <w:rFonts w:ascii="Times New Roman" w:hAnsi="Times New Roman" w:cs="Times New Roman"/>
+          <w:sz w:val="40"/>
+          <w:szCs w:val="40"/>
+          <w:lang w:val="en-US"/>
+        </w:rPr>
+      </w:pPr>
+      <w:r>
+        <w:rPr>
+          <w:rFonts w:ascii="Times New Roman" w:hAnsi="Times New Roman" w:cs="Times New Roman"/>
+          <w:sz w:val="40"/>
+          <w:szCs w:val="40"/>
+          <w:lang w:val="en-US"/>
+        </w:rPr>
+        <w:t>Đồ ăn : Chưa hiểu là gì , ghi chú thích ra</w:t>
+      </w:r>
+    </w:p>
+    <w:p>
+      <w:pPr>
+        <w:pStyle w:val="ListParagraph"/>
+        <w:numPr>
+          <w:ilvl w:val="0"/>
+          <w:numId w:val="2"/>
+        </w:numPr>
+        <w:rPr>
+          <w:rFonts w:ascii="Times New Roman" w:hAnsi="Times New Roman" w:cs="Times New Roman"/>
+          <w:sz w:val="40"/>
+          <w:szCs w:val="40"/>
+          <w:lang w:val="en-US"/>
+        </w:rPr>
+      </w:pPr>
+      <w:r>
+        <w:rPr>
+          <w:rFonts w:ascii="Times New Roman" w:hAnsi="Times New Roman" w:cs="Times New Roman"/>
+          <w:sz w:val="40"/>
+          <w:szCs w:val="40"/>
+          <w:lang w:val="en-US"/>
+        </w:rPr>
+        <w:t xml:space="preserve">Khách hàng: Chú thích xem hiển thị ra những gì </w:t>
+      </w:r>
+    </w:p>
+    <w:p>
+      <w:pPr>
+        <w:pStyle w:val="ListParagraph"/>
+        <w:numPr>
+          <w:ilvl w:val="0"/>
+          <w:numId w:val="2"/>
+        </w:numPr>
+        <w:rPr>
+          <w:rFonts w:ascii="Times New Roman" w:hAnsi="Times New Roman" w:cs="Times New Roman"/>
+          <w:sz w:val="40"/>
+          <w:szCs w:val="40"/>
+          <w:lang w:val="en-US"/>
+        </w:rPr>
+      </w:pPr>
+      <w:r>
+        <w:rPr>
+          <w:rFonts w:ascii="Times New Roman" w:hAnsi="Times New Roman" w:cs="Times New Roman"/>
+          <w:sz w:val="40"/>
+          <w:szCs w:val="40"/>
+          <w:lang w:val="en-US"/>
+        </w:rPr>
+        <w:t xml:space="preserve">Hóa đơn bán: Chú thích hiển thị gì </w:t>
+      </w:r>
+    </w:p>
+    <w:p>
+      <w:pPr>
+        <w:pStyle w:val="ListParagraph"/>
+        <w:numPr>
+          <w:ilvl w:val="0"/>
+          <w:numId w:val="2"/>
+        </w:numPr>
+        <w:rPr>
+          <w:rFonts w:ascii="Times New Roman" w:hAnsi="Times New Roman" w:cs="Times New Roman"/>
+          <w:sz w:val="40"/>
+          <w:szCs w:val="40"/>
+          <w:lang w:val="en-US"/>
+        </w:rPr>
+      </w:pPr>
+      <w:r>
+        <w:rPr>
+          <w:rFonts w:ascii="Times New Roman" w:hAnsi="Times New Roman" w:cs="Times New Roman"/>
+          <w:sz w:val="40"/>
+          <w:szCs w:val="40"/>
+          <w:lang w:val="en-US"/>
+        </w:rPr>
+        <w:t xml:space="preserve">Hóa đơn nhập: Chú thích hiển thị gì </w:t>
+      </w:r>
+    </w:p>
+    <w:p>
+      <w:pPr>
+        <w:pStyle w:val="ListParagraph"/>
+        <w:numPr>
+          <w:ilvl w:val="0"/>
+          <w:numId w:val="2"/>
+        </w:numPr>
+        <w:rPr>
+          <w:rFonts w:ascii="Times New Roman" w:hAnsi="Times New Roman" w:cs="Times New Roman"/>
+          <w:sz w:val="40"/>
+          <w:szCs w:val="40"/>
+          <w:lang w:val="en-US"/>
+        </w:rPr>
+      </w:pPr>
+      <w:r>
+        <w:rPr>
+          <w:rFonts w:ascii="Times New Roman" w:hAnsi="Times New Roman" w:cs="Times New Roman"/>
+          <w:sz w:val="40"/>
+          <w:szCs w:val="40"/>
+          <w:lang w:val="en-US"/>
+        </w:rPr>
+        <w:t xml:space="preserve">Thống kê, báo cáo: </w:t>
+      </w:r>
+    </w:p>
+    <w:p>
+      <w:pPr>
+        <w:pStyle w:val="ListParagraph"/>
+        <w:numPr>
+          <w:ilvl w:val="1"/>
+          <w:numId w:val="2"/>
+        </w:numPr>
+        <w:rPr>
+          <w:rFonts w:ascii="Times New Roman" w:hAnsi="Times New Roman" w:cs="Times New Roman"/>
+          <w:sz w:val="40"/>
+          <w:szCs w:val="40"/>
+          <w:lang w:val="en-US"/>
+        </w:rPr>
+      </w:pPr>
+      <w:r>
+        <w:rPr>
+          <w:rFonts w:ascii="Times New Roman" w:hAnsi="Times New Roman" w:cs="Times New Roman"/>
+          <w:sz w:val="40"/>
+          <w:szCs w:val="40"/>
+          <w:lang w:val="en-US"/>
+        </w:rPr>
+        <w:t>Thống kê hóa đơn bán trong tháng: bao gồm số tiền, tổng tiền, số lượng nguyên liệu , sản phẩm, nhân viên bán  , khách hàng  , hóa đơn bán.</w:t>
+      </w:r>
+    </w:p>
+    <w:p>
+      <w:pPr>
+        <w:pStyle w:val="ListParagraph"/>
+        <w:numPr>
+          <w:ilvl w:val="1"/>
+          <w:numId w:val="2"/>
+        </w:numPr>
+        <w:rPr>
+          <w:rFonts w:ascii="Times New Roman" w:hAnsi="Times New Roman" w:cs="Times New Roman"/>
+          <w:sz w:val="40"/>
+          <w:szCs w:val="40"/>
+          <w:lang w:val="en-US"/>
+        </w:rPr>
+      </w:pPr>
+      <w:r>
+        <w:rPr>
+          <w:rFonts w:ascii="Times New Roman" w:hAnsi="Times New Roman" w:cs="Times New Roman"/>
+          <w:sz w:val="40"/>
+          <w:szCs w:val="40"/>
+          <w:lang w:val="en-US"/>
+        </w:rPr>
+        <w:t>Thống kê số lượng mặt hàng trong kho, nếu còn loại nhỏ hơn N thì hiển thị thông báo: Cần nhập vào nguyên liệu.</w:t>
+      </w:r>
+    </w:p>
+    <w:p>
+      <w:pPr>
+        <w:rPr>
+          <w:rFonts w:ascii="Times New Roman" w:hAnsi="Times New Roman" w:cs="Times New Roman"/>
+          <w:sz w:val="40"/>
+          <w:szCs w:val="40"/>
+          <w:lang w:val="en-US"/>
+        </w:rPr>
+      </w:pPr>
+    </w:p>
+    <w:p>
+      <w:pPr>
+        <w:rPr>
+          <w:rFonts w:ascii="Times New Roman" w:hAnsi="Times New Roman" w:cs="Times New Roman"/>
+          <w:sz w:val="28"/>
+          <w:szCs w:val="28"/>
+          <w:lang w:val="en-US"/>
+        </w:rPr>
+      </w:pPr>
     </w:p>
     <w:sectPr>
       <w:pgSz w:w="11906" w:h="16838"/>
@@ -1084,8 +2146,124 @@
       </w:rPr>
     </w:lvl>
   </w:abstractNum>
+  <w:abstractNum w:abstractNumId="1" w15:restartNumberingAfterBreak="0">
+    <w:nsid w:val="6B950A96"/>
+    <w:multiLevelType w:val="hybridMultilevel"/>
+    <w:tmpl w:val="A2D68DCE"/>
+    <w:lvl w:ilvl="0" w:tplc="04090001">
+      <w:start w:val="1"/>
+      <w:numFmt w:val="bullet"/>
+      <w:lvlText w:val=""/>
+      <w:lvlJc w:val="left"/>
+      <w:pPr>
+        <w:ind w:left="720" w:hanging="360"/>
+      </w:pPr>
+      <w:rPr>
+        <w:rFonts w:ascii="Symbol" w:hAnsi="Symbol" w:hint="default"/>
+      </w:rPr>
+    </w:lvl>
+    <w:lvl w:ilvl="1" w:tplc="04090003">
+      <w:start w:val="1"/>
+      <w:numFmt w:val="bullet"/>
+      <w:lvlText w:val="o"/>
+      <w:lvlJc w:val="left"/>
+      <w:pPr>
+        <w:ind w:left="1440" w:hanging="360"/>
+      </w:pPr>
+      <w:rPr>
+        <w:rFonts w:ascii="Courier New" w:hAnsi="Courier New" w:cs="Courier New" w:hint="default"/>
+      </w:rPr>
+    </w:lvl>
+    <w:lvl w:ilvl="2" w:tplc="04090005" w:tentative="1">
+      <w:start w:val="1"/>
+      <w:numFmt w:val="bullet"/>
+      <w:lvlText w:val=""/>
+      <w:lvlJc w:val="left"/>
+      <w:pPr>
+        <w:ind w:left="2160" w:hanging="360"/>
+      </w:pPr>
+      <w:rPr>
+        <w:rFonts w:ascii="Wingdings" w:hAnsi="Wingdings" w:hint="default"/>
+      </w:rPr>
+    </w:lvl>
+    <w:lvl w:ilvl="3" w:tplc="04090001" w:tentative="1">
+      <w:start w:val="1"/>
+      <w:numFmt w:val="bullet"/>
+      <w:lvlText w:val=""/>
+      <w:lvlJc w:val="left"/>
+      <w:pPr>
+        <w:ind w:left="2880" w:hanging="360"/>
+      </w:pPr>
+      <w:rPr>
+        <w:rFonts w:ascii="Symbol" w:hAnsi="Symbol" w:hint="default"/>
+      </w:rPr>
+    </w:lvl>
+    <w:lvl w:ilvl="4" w:tplc="04090003" w:tentative="1">
+      <w:start w:val="1"/>
+      <w:numFmt w:val="bullet"/>
+      <w:lvlText w:val="o"/>
+      <w:lvlJc w:val="left"/>
+      <w:pPr>
+        <w:ind w:left="3600" w:hanging="360"/>
+      </w:pPr>
+      <w:rPr>
+        <w:rFonts w:ascii="Courier New" w:hAnsi="Courier New" w:cs="Courier New" w:hint="default"/>
+      </w:rPr>
+    </w:lvl>
+    <w:lvl w:ilvl="5" w:tplc="04090005" w:tentative="1">
+      <w:start w:val="1"/>
+      <w:numFmt w:val="bullet"/>
+      <w:lvlText w:val=""/>
+      <w:lvlJc w:val="left"/>
+      <w:pPr>
+        <w:ind w:left="4320" w:hanging="360"/>
+      </w:pPr>
+      <w:rPr>
+        <w:rFonts w:ascii="Wingdings" w:hAnsi="Wingdings" w:hint="default"/>
+      </w:rPr>
+    </w:lvl>
+    <w:lvl w:ilvl="6" w:tplc="04090001" w:tentative="1">
+      <w:start w:val="1"/>
+      <w:numFmt w:val="bullet"/>
+      <w:lvlText w:val=""/>
+      <w:lvlJc w:val="left"/>
+      <w:pPr>
+        <w:ind w:left="5040" w:hanging="360"/>
+      </w:pPr>
+      <w:rPr>
+        <w:rFonts w:ascii="Symbol" w:hAnsi="Symbol" w:hint="default"/>
+      </w:rPr>
+    </w:lvl>
+    <w:lvl w:ilvl="7" w:tplc="04090003" w:tentative="1">
+      <w:start w:val="1"/>
+      <w:numFmt w:val="bullet"/>
+      <w:lvlText w:val="o"/>
+      <w:lvlJc w:val="left"/>
+      <w:pPr>
+        <w:ind w:left="5760" w:hanging="360"/>
+      </w:pPr>
+      <w:rPr>
+        <w:rFonts w:ascii="Courier New" w:hAnsi="Courier New" w:cs="Courier New" w:hint="default"/>
+      </w:rPr>
+    </w:lvl>
+    <w:lvl w:ilvl="8" w:tplc="04090005" w:tentative="1">
+      <w:start w:val="1"/>
+      <w:numFmt w:val="bullet"/>
+      <w:lvlText w:val=""/>
+      <w:lvlJc w:val="left"/>
+      <w:pPr>
+        <w:ind w:left="6480" w:hanging="360"/>
+      </w:pPr>
+      <w:rPr>
+        <w:rFonts w:ascii="Wingdings" w:hAnsi="Wingdings" w:hint="default"/>
+      </w:rPr>
+    </w:lvl>
+  </w:abstractNum>
   <w:num w:numId="1">
     <w:abstractNumId w:val="0"/>
+  </w:num>
+  <w:num w:numId="2">
+    <w:abstractNumId w:val="1"/>
   </w:num>
 </w:numbering>
 </file>

</xml_diff>

<commit_message>
Chinh sua ngay 11/9/2020
</commit_message>
<xml_diff>
--- a/BTL/Note/NoteFORDB.docx
+++ b/BTL/Note/NoteFORDB.docx
@@ -2058,6 +2058,296 @@
           <w:lang w:val="en-US"/>
         </w:rPr>
         <w:t xml:space="preserve">Hoàn thiện phần login </w:t>
+      </w:r>
+      <w:r>
+        <w:rPr>
+          <w:rFonts w:ascii="Times New Roman" w:hAnsi="Times New Roman" w:cs="Times New Roman"/>
+          <w:sz w:val="28"/>
+          <w:szCs w:val="28"/>
+          <w:lang w:val="en-US"/>
+        </w:rPr>
+        <w:t>: Hoàn thành</w:t>
+      </w:r>
+    </w:p>
+    <w:p>
+      <w:pPr>
+        <w:rPr>
+          <w:rFonts w:ascii="Times New Roman" w:hAnsi="Times New Roman" w:cs="Times New Roman"/>
+          <w:sz w:val="28"/>
+          <w:szCs w:val="28"/>
+          <w:lang w:val="en-US"/>
+        </w:rPr>
+      </w:pPr>
+      <w:r>
+        <w:rPr>
+          <w:rFonts w:ascii="Times New Roman" w:hAnsi="Times New Roman" w:cs="Times New Roman"/>
+          <w:sz w:val="28"/>
+          <w:szCs w:val="28"/>
+          <w:lang w:val="en-US"/>
+        </w:rPr>
+        <w:br w:type="column"/>
+      </w:r>
+      <w:r>
+        <w:rPr>
+          <w:rFonts w:ascii="Times New Roman" w:hAnsi="Times New Roman" w:cs="Times New Roman"/>
+          <w:sz w:val="28"/>
+          <w:szCs w:val="28"/>
+          <w:lang w:val="en-US"/>
+        </w:rPr>
+        <w:lastRenderedPageBreak/>
+        <w:t>Note cho ngay 09/11:</w:t>
+      </w:r>
+      <w:r>
+        <w:rPr>
+          <w:rFonts w:ascii="Times New Roman" w:hAnsi="Times New Roman" w:cs="Times New Roman"/>
+          <w:sz w:val="28"/>
+          <w:szCs w:val="28"/>
+          <w:lang w:val="en-US"/>
+        </w:rPr>
+        <w:br/>
+      </w:r>
+      <w:r>
+        <w:rPr>
+          <w:rFonts w:ascii="Times New Roman" w:hAnsi="Times New Roman" w:cs="Times New Roman"/>
+          <w:sz w:val="28"/>
+          <w:szCs w:val="28"/>
+          <w:lang w:val="en-US"/>
+        </w:rPr>
+        <w:t>Tạo giao diện , chỉnh sửa giao diện cho frmMenu</w:t>
+      </w:r>
+    </w:p>
+    <w:p>
+      <w:pPr>
+        <w:rPr>
+          <w:rFonts w:ascii="Times New Roman" w:hAnsi="Times New Roman" w:cs="Times New Roman"/>
+          <w:sz w:val="28"/>
+          <w:szCs w:val="28"/>
+          <w:lang w:val="en-US"/>
+        </w:rPr>
+      </w:pPr>
+      <w:r>
+        <w:rPr>
+          <w:rFonts w:ascii="Times New Roman" w:hAnsi="Times New Roman" w:cs="Times New Roman"/>
+          <w:sz w:val="28"/>
+          <w:szCs w:val="28"/>
+          <w:lang w:val="en-US"/>
+        </w:rPr>
+        <w:tab/>
+        <w:t>Đồ ăn uống</w:t>
+      </w:r>
+    </w:p>
+    <w:p>
+      <w:pPr>
+        <w:rPr>
+          <w:rFonts w:ascii="Times New Roman" w:hAnsi="Times New Roman" w:cs="Times New Roman"/>
+          <w:sz w:val="28"/>
+          <w:szCs w:val="28"/>
+          <w:lang w:val="en-US"/>
+        </w:rPr>
+      </w:pPr>
+      <w:r>
+        <w:rPr>
+          <w:rFonts w:ascii="Times New Roman" w:hAnsi="Times New Roman" w:cs="Times New Roman"/>
+          <w:sz w:val="28"/>
+          <w:szCs w:val="28"/>
+          <w:lang w:val="en-US"/>
+        </w:rPr>
+        <w:tab/>
+        <w:t>Khách hàng</w:t>
+      </w:r>
+    </w:p>
+    <w:p>
+      <w:pPr>
+        <w:rPr>
+          <w:rFonts w:ascii="Times New Roman" w:hAnsi="Times New Roman" w:cs="Times New Roman"/>
+          <w:sz w:val="28"/>
+          <w:szCs w:val="28"/>
+          <w:lang w:val="en-US"/>
+        </w:rPr>
+      </w:pPr>
+      <w:r>
+        <w:rPr>
+          <w:rFonts w:ascii="Times New Roman" w:hAnsi="Times New Roman" w:cs="Times New Roman"/>
+          <w:sz w:val="28"/>
+          <w:szCs w:val="28"/>
+          <w:lang w:val="en-US"/>
+        </w:rPr>
+        <w:tab/>
+        <w:t>Nhân viên</w:t>
+      </w:r>
+    </w:p>
+    <w:p>
+      <w:pPr>
+        <w:rPr>
+          <w:rFonts w:ascii="Times New Roman" w:hAnsi="Times New Roman" w:cs="Times New Roman"/>
+          <w:sz w:val="28"/>
+          <w:szCs w:val="28"/>
+          <w:lang w:val="en-US"/>
+        </w:rPr>
+      </w:pPr>
+      <w:r>
+        <w:rPr>
+          <w:rFonts w:ascii="Times New Roman" w:hAnsi="Times New Roman" w:cs="Times New Roman"/>
+          <w:sz w:val="28"/>
+          <w:szCs w:val="28"/>
+          <w:lang w:val="en-US"/>
+        </w:rPr>
+        <w:tab/>
+        <w:t xml:space="preserve">Thống kê , báo cáo </w:t>
+      </w:r>
+    </w:p>
+    <w:p>
+      <w:pPr>
+        <w:rPr>
+          <w:rFonts w:ascii="Times New Roman" w:hAnsi="Times New Roman" w:cs="Times New Roman"/>
+          <w:sz w:val="28"/>
+          <w:szCs w:val="28"/>
+          <w:lang w:val="en-US"/>
+        </w:rPr>
+      </w:pPr>
+      <w:r>
+        <w:rPr>
+          <w:rFonts w:ascii="Times New Roman" w:hAnsi="Times New Roman" w:cs="Times New Roman"/>
+          <w:sz w:val="28"/>
+          <w:szCs w:val="28"/>
+          <w:lang w:val="en-US"/>
+        </w:rPr>
+        <w:tab/>
+        <w:t xml:space="preserve">Nhà cung cấp : Đưa ra thông tin các nhà cung cấp, bổ sung thao tác thêm, </w:t>
+      </w:r>
+    </w:p>
+    <w:p>
+      <w:pPr>
+        <w:rPr>
+          <w:rFonts w:ascii="Times New Roman" w:hAnsi="Times New Roman" w:cs="Times New Roman"/>
+          <w:sz w:val="28"/>
+          <w:szCs w:val="28"/>
+          <w:lang w:val="en-US"/>
+        </w:rPr>
+      </w:pPr>
+      <w:r>
+        <w:rPr>
+          <w:rFonts w:ascii="Times New Roman" w:hAnsi="Times New Roman" w:cs="Times New Roman"/>
+          <w:sz w:val="28"/>
+          <w:szCs w:val="28"/>
+          <w:lang w:val="en-US"/>
+        </w:rPr>
+        <w:tab/>
+      </w:r>
+      <w:r>
+        <w:rPr>
+          <w:rFonts w:ascii="Times New Roman" w:hAnsi="Times New Roman" w:cs="Times New Roman"/>
+          <w:sz w:val="28"/>
+          <w:szCs w:val="28"/>
+          <w:lang w:val="en-US"/>
+        </w:rPr>
+        <w:tab/>
+      </w:r>
+      <w:r>
+        <w:rPr>
+          <w:rFonts w:ascii="Times New Roman" w:hAnsi="Times New Roman" w:cs="Times New Roman"/>
+          <w:sz w:val="28"/>
+          <w:szCs w:val="28"/>
+          <w:lang w:val="en-US"/>
+        </w:rPr>
+        <w:tab/>
+        <w:t xml:space="preserve">  xóa , sửa. Khi click vào xuất hiện ra hóa đơn nhập theo ncc</w:t>
+      </w:r>
+    </w:p>
+    <w:p>
+      <w:pPr>
+        <w:rPr>
+          <w:rFonts w:ascii="Times New Roman" w:hAnsi="Times New Roman" w:cs="Times New Roman"/>
+          <w:sz w:val="28"/>
+          <w:szCs w:val="28"/>
+          <w:lang w:val="en-US"/>
+        </w:rPr>
+      </w:pPr>
+      <w:r>
+        <w:rPr>
+          <w:rFonts w:ascii="Times New Roman" w:hAnsi="Times New Roman" w:cs="Times New Roman"/>
+          <w:sz w:val="28"/>
+          <w:szCs w:val="28"/>
+          <w:lang w:val="en-US"/>
+        </w:rPr>
+        <w:tab/>
+        <w:t xml:space="preserve">Nguyên liệu : Đưa ra thông tin các nguyên liệu ,  click vào từng nguyên </w:t>
+      </w:r>
+    </w:p>
+    <w:p>
+      <w:pPr>
+        <w:rPr>
+          <w:rFonts w:ascii="Times New Roman" w:hAnsi="Times New Roman" w:cs="Times New Roman"/>
+          <w:sz w:val="28"/>
+          <w:szCs w:val="28"/>
+          <w:lang w:val="en-US"/>
+        </w:rPr>
+      </w:pPr>
+      <w:r>
+        <w:rPr>
+          <w:rFonts w:ascii="Times New Roman" w:hAnsi="Times New Roman" w:cs="Times New Roman"/>
+          <w:sz w:val="28"/>
+          <w:szCs w:val="28"/>
+          <w:lang w:val="en-US"/>
+        </w:rPr>
+        <w:tab/>
+      </w:r>
+      <w:r>
+        <w:rPr>
+          <w:rFonts w:ascii="Times New Roman" w:hAnsi="Times New Roman" w:cs="Times New Roman"/>
+          <w:sz w:val="28"/>
+          <w:szCs w:val="28"/>
+          <w:lang w:val="en-US"/>
+        </w:rPr>
+        <w:tab/>
+      </w:r>
+      <w:r>
+        <w:rPr>
+          <w:rFonts w:ascii="Times New Roman" w:hAnsi="Times New Roman" w:cs="Times New Roman"/>
+          <w:sz w:val="28"/>
+          <w:szCs w:val="28"/>
+          <w:lang w:val="en-US"/>
+        </w:rPr>
+        <w:tab/>
+        <w:t xml:space="preserve">nguyên liệu hiện ra chi tiết nguyên liệu sẽ bao gồm các </w:t>
+      </w:r>
+    </w:p>
+    <w:p>
+      <w:pPr>
+        <w:rPr>
+          <w:rFonts w:ascii="Times New Roman" w:hAnsi="Times New Roman" w:cs="Times New Roman"/>
+          <w:sz w:val="28"/>
+          <w:szCs w:val="28"/>
+          <w:lang w:val="en-US"/>
+        </w:rPr>
+      </w:pPr>
+      <w:r>
+        <w:rPr>
+          <w:rFonts w:ascii="Times New Roman" w:hAnsi="Times New Roman" w:cs="Times New Roman"/>
+          <w:sz w:val="28"/>
+          <w:szCs w:val="28"/>
+          <w:lang w:val="en-US"/>
+        </w:rPr>
+        <w:tab/>
+      </w:r>
+      <w:r>
+        <w:rPr>
+          <w:rFonts w:ascii="Times New Roman" w:hAnsi="Times New Roman" w:cs="Times New Roman"/>
+          <w:sz w:val="28"/>
+          <w:szCs w:val="28"/>
+          <w:lang w:val="en-US"/>
+        </w:rPr>
+        <w:tab/>
+      </w:r>
+      <w:r>
+        <w:rPr>
+          <w:rFonts w:ascii="Times New Roman" w:hAnsi="Times New Roman" w:cs="Times New Roman"/>
+          <w:sz w:val="28"/>
+          <w:szCs w:val="28"/>
+          <w:lang w:val="en-US"/>
+        </w:rPr>
+        <w:tab/>
+        <w:t>thông tin nguyên liệu và hóa đơn nhập sắp xếp theo ngày</w:t>
       </w:r>
     </w:p>
     <w:p>

</xml_diff>

<commit_message>
update tam thoi de ban dat lam da chinh sua cac form vao note
</commit_message>
<xml_diff>
--- a/BTL/Note/NoteFORDB.docx
+++ b/BTL/Note/NoteFORDB.docx
@@ -2067,6 +2067,73 @@
           <w:lang w:val="en-US"/>
         </w:rPr>
         <w:t>: Hoàn thành</w:t>
+      </w:r>
+    </w:p>
+    <w:p>
+      <w:pPr>
+        <w:rPr>
+          <w:rFonts w:ascii="Times New Roman" w:hAnsi="Times New Roman" w:cs="Times New Roman"/>
+          <w:sz w:val="28"/>
+          <w:szCs w:val="28"/>
+          <w:lang w:val="en-US"/>
+        </w:rPr>
+      </w:pPr>
+    </w:p>
+    <w:p>
+      <w:pPr>
+        <w:rPr>
+          <w:rFonts w:ascii="Times New Roman" w:hAnsi="Times New Roman" w:cs="Times New Roman"/>
+          <w:sz w:val="28"/>
+          <w:szCs w:val="28"/>
+          <w:lang w:val="en-US"/>
+        </w:rPr>
+      </w:pPr>
+      <w:r>
+        <w:rPr>
+          <w:rFonts w:ascii="Times New Roman" w:hAnsi="Times New Roman" w:cs="Times New Roman"/>
+          <w:sz w:val="28"/>
+          <w:szCs w:val="28"/>
+          <w:lang w:val="en-US"/>
+        </w:rPr>
+        <w:t>NOTE NGÀY 10/11”</w:t>
+      </w:r>
+    </w:p>
+    <w:p>
+      <w:pPr>
+        <w:rPr>
+          <w:rFonts w:ascii="Times New Roman" w:hAnsi="Times New Roman" w:cs="Times New Roman"/>
+          <w:sz w:val="28"/>
+          <w:szCs w:val="28"/>
+          <w:lang w:val="en-US"/>
+        </w:rPr>
+      </w:pPr>
+      <w:r>
+        <w:rPr>
+          <w:rFonts w:ascii="Times New Roman" w:hAnsi="Times New Roman" w:cs="Times New Roman"/>
+          <w:sz w:val="28"/>
+          <w:szCs w:val="28"/>
+          <w:lang w:val="en-US"/>
+        </w:rPr>
+        <w:t xml:space="preserve">THÊM UCCONTROL CHO PHẦN MANAGE CHO QUẢN LÍ </w:t>
+      </w:r>
+    </w:p>
+    <w:p>
+      <w:pPr>
+        <w:rPr>
+          <w:rFonts w:ascii="Times New Roman" w:hAnsi="Times New Roman" w:cs="Times New Roman"/>
+          <w:sz w:val="28"/>
+          <w:szCs w:val="28"/>
+          <w:lang w:val="en-US"/>
+        </w:rPr>
+      </w:pPr>
+      <w:r>
+        <w:rPr>
+          <w:rFonts w:ascii="Times New Roman" w:hAnsi="Times New Roman" w:cs="Times New Roman"/>
+          <w:sz w:val="28"/>
+          <w:szCs w:val="28"/>
+          <w:lang w:val="en-US"/>
+        </w:rPr>
+        <w:t>TẠO TABCONTROL XỬ LÍ CÁC DANH MỤC</w:t>
       </w:r>
     </w:p>
     <w:p>

</xml_diff>

<commit_message>
Chinh sua ngay 11/11
</commit_message>
<xml_diff>
--- a/BTL/Note/NoteFORDB.docx
+++ b/BTL/Note/NoteFORDB.docx
@@ -2415,6 +2415,35 @@
         </w:rPr>
         <w:tab/>
         <w:t>thông tin nguyên liệu và hóa đơn nhập sắp xếp theo ngày</w:t>
+      </w:r>
+    </w:p>
+    <w:p>
+      <w:pPr>
+        <w:rPr>
+          <w:rFonts w:ascii="Times New Roman" w:hAnsi="Times New Roman" w:cs="Times New Roman"/>
+          <w:sz w:val="28"/>
+          <w:szCs w:val="28"/>
+          <w:lang w:val="en-US"/>
+        </w:rPr>
+      </w:pPr>
+      <w:r>
+        <w:rPr>
+          <w:rFonts w:ascii="Times New Roman" w:hAnsi="Times New Roman" w:cs="Times New Roman"/>
+          <w:sz w:val="28"/>
+          <w:szCs w:val="28"/>
+          <w:lang w:val="en-US"/>
+        </w:rPr>
+        <w:br w:type="column"/>
+      </w:r>
+      <w:r>
+        <w:rPr>
+          <w:rFonts w:ascii="Times New Roman" w:hAnsi="Times New Roman" w:cs="Times New Roman"/>
+          <w:sz w:val="28"/>
+          <w:szCs w:val="28"/>
+          <w:lang w:val="en-US"/>
+        </w:rPr>
+        <w:lastRenderedPageBreak/>
+        <w:t>Bỏ bảng combo gộp sản phẩm vào bảng sanpham</w:t>
       </w:r>
     </w:p>
     <w:p>

</xml_diff>

<commit_message>
Chú thích cho 13/11
</commit_message>
<xml_diff>
--- a/BTL/Note/NoteFORDB.docx
+++ b/BTL/Note/NoteFORDB.docx
@@ -2703,6 +2703,26 @@
         </w:rPr>
         <w:tab/>
         <w:t>Hoàn thành chức năng thêm / xóa / nhập lại /hiển thị chi tiết hóa đơn</w:t>
+      </w:r>
+    </w:p>
+    <w:p>
+      <w:pPr>
+        <w:rPr>
+          <w:rFonts w:ascii="Times New Roman" w:hAnsi="Times New Roman" w:cs="Times New Roman"/>
+          <w:sz w:val="28"/>
+          <w:szCs w:val="28"/>
+          <w:lang w:val="en-US"/>
+        </w:rPr>
+      </w:pPr>
+      <w:r>
+        <w:rPr>
+          <w:rFonts w:ascii="Times New Roman" w:hAnsi="Times New Roman" w:cs="Times New Roman"/>
+          <w:sz w:val="28"/>
+          <w:szCs w:val="28"/>
+          <w:lang w:val="en-US"/>
+        </w:rPr>
+        <w:tab/>
+        <w:t>Bắt lỗi</w:t>
       </w:r>
     </w:p>
     <w:p>

</xml_diff>

<commit_message>
Thêm note cho ngày 13/11
</commit_message>
<xml_diff>
--- a/BTL/Note/NoteFORDB.docx
+++ b/BTL/Note/NoteFORDB.docx
@@ -2929,6 +2929,284 @@
           <w:lang w:val="en-US"/>
         </w:rPr>
       </w:pPr>
+      <w:r>
+        <w:rPr>
+          <w:rFonts w:ascii="Times New Roman" w:hAnsi="Times New Roman" w:cs="Times New Roman"/>
+          <w:sz w:val="28"/>
+          <w:szCs w:val="28"/>
+          <w:lang w:val="en-US"/>
+        </w:rPr>
+        <w:br w:type="column"/>
+      </w:r>
+      <w:r>
+        <w:rPr>
+          <w:rFonts w:ascii="Times New Roman" w:hAnsi="Times New Roman" w:cs="Times New Roman"/>
+          <w:sz w:val="28"/>
+          <w:szCs w:val="28"/>
+          <w:lang w:val="en-US"/>
+        </w:rPr>
+        <w:lastRenderedPageBreak/>
+        <w:t xml:space="preserve">Note for 13/11: </w:t>
+      </w:r>
+    </w:p>
+    <w:p>
+      <w:pPr>
+        <w:rPr>
+          <w:rFonts w:ascii="Times New Roman" w:hAnsi="Times New Roman" w:cs="Times New Roman"/>
+          <w:sz w:val="28"/>
+          <w:szCs w:val="28"/>
+          <w:lang w:val="en-US"/>
+        </w:rPr>
+      </w:pPr>
+      <w:r>
+        <w:rPr>
+          <w:rFonts w:ascii="Times New Roman" w:hAnsi="Times New Roman" w:cs="Times New Roman"/>
+          <w:sz w:val="28"/>
+          <w:szCs w:val="28"/>
+          <w:lang w:val="en-US"/>
+        </w:rPr>
+        <w:t>Sao lại có mục tìm kiếm</w:t>
+      </w:r>
+    </w:p>
+    <w:p>
+      <w:pPr>
+        <w:rPr>
+          <w:rFonts w:ascii="Times New Roman" w:hAnsi="Times New Roman" w:cs="Times New Roman"/>
+          <w:sz w:val="28"/>
+          <w:szCs w:val="28"/>
+          <w:lang w:val="en-US"/>
+        </w:rPr>
+      </w:pPr>
+      <w:r>
+        <w:rPr>
+          <w:rFonts w:ascii="Times New Roman" w:hAnsi="Times New Roman" w:cs="Times New Roman"/>
+          <w:sz w:val="28"/>
+          <w:szCs w:val="28"/>
+          <w:lang w:val="en-US"/>
+        </w:rPr>
+        <w:t>Quản lý nhân viên hiển thị hết nhân viên và khi click vào hình nào thì hiển thị thông tin của người đó</w:t>
+      </w:r>
+    </w:p>
+    <w:p>
+      <w:pPr>
+        <w:rPr>
+          <w:rFonts w:ascii="Times New Roman" w:hAnsi="Times New Roman" w:cs="Times New Roman"/>
+          <w:sz w:val="28"/>
+          <w:szCs w:val="28"/>
+          <w:lang w:val="en-US"/>
+        </w:rPr>
+      </w:pPr>
+      <w:r>
+        <w:rPr>
+          <w:rFonts w:ascii="Times New Roman" w:hAnsi="Times New Roman" w:cs="Times New Roman"/>
+          <w:sz w:val="28"/>
+          <w:szCs w:val="28"/>
+          <w:lang w:val="en-US"/>
+        </w:rPr>
+        <w:t xml:space="preserve">Uc Khách hàng thêm tìm kiếm </w:t>
+      </w:r>
+    </w:p>
+    <w:p>
+      <w:pPr>
+        <w:rPr>
+          <w:rFonts w:ascii="Times New Roman" w:hAnsi="Times New Roman" w:cs="Times New Roman"/>
+          <w:sz w:val="28"/>
+          <w:szCs w:val="28"/>
+          <w:lang w:val="en-US"/>
+        </w:rPr>
+      </w:pPr>
+      <w:r>
+        <w:rPr>
+          <w:rFonts w:ascii="Times New Roman" w:hAnsi="Times New Roman" w:cs="Times New Roman"/>
+          <w:sz w:val="28"/>
+          <w:szCs w:val="28"/>
+          <w:lang w:val="en-US"/>
+        </w:rPr>
+        <w:t>Quản lý nguyên liệu  chỉ hiện phần datagrid view. Tạo button đọc file excel</w:t>
+      </w:r>
+    </w:p>
+    <w:p>
+      <w:pPr>
+        <w:rPr>
+          <w:rFonts w:ascii="Times New Roman" w:hAnsi="Times New Roman" w:cs="Times New Roman"/>
+          <w:sz w:val="28"/>
+          <w:szCs w:val="28"/>
+          <w:lang w:val="en-US"/>
+        </w:rPr>
+      </w:pPr>
+      <w:r>
+        <w:rPr>
+          <w:rFonts w:ascii="Times New Roman" w:hAnsi="Times New Roman" w:cs="Times New Roman"/>
+          <w:sz w:val="28"/>
+          <w:szCs w:val="28"/>
+          <w:lang w:val="en-US"/>
+        </w:rPr>
+        <w:t>Uc Quản lý bỏ quản lý khách hàng</w:t>
+      </w:r>
+    </w:p>
+    <w:p>
+      <w:pPr>
+        <w:rPr>
+          <w:rFonts w:ascii="Times New Roman" w:hAnsi="Times New Roman" w:cs="Times New Roman"/>
+          <w:sz w:val="28"/>
+          <w:szCs w:val="28"/>
+          <w:lang w:val="en-US"/>
+        </w:rPr>
+      </w:pPr>
+      <w:r>
+        <w:rPr>
+          <w:rFonts w:ascii="Times New Roman" w:hAnsi="Times New Roman" w:cs="Times New Roman"/>
+          <w:sz w:val="28"/>
+          <w:szCs w:val="28"/>
+          <w:lang w:val="en-US"/>
+        </w:rPr>
+        <w:t>Uc Quản lý thêm quản lý sản phẩm, thêm nút tìm kiếm</w:t>
+      </w:r>
+    </w:p>
+    <w:p>
+      <w:pPr>
+        <w:rPr>
+          <w:rFonts w:ascii="Times New Roman" w:hAnsi="Times New Roman" w:cs="Times New Roman"/>
+          <w:sz w:val="28"/>
+          <w:szCs w:val="28"/>
+          <w:lang w:val="en-US"/>
+        </w:rPr>
+      </w:pPr>
+      <w:r>
+        <w:rPr>
+          <w:rFonts w:ascii="Times New Roman" w:hAnsi="Times New Roman" w:cs="Times New Roman"/>
+          <w:sz w:val="28"/>
+          <w:szCs w:val="28"/>
+          <w:lang w:val="en-US"/>
+        </w:rPr>
+        <w:t>Uc Thống kê bao gồm:</w:t>
+      </w:r>
+    </w:p>
+    <w:p>
+      <w:pPr>
+        <w:rPr>
+          <w:rFonts w:ascii="Times New Roman" w:hAnsi="Times New Roman" w:cs="Times New Roman"/>
+          <w:sz w:val="28"/>
+          <w:szCs w:val="28"/>
+          <w:lang w:val="en-US"/>
+        </w:rPr>
+      </w:pPr>
+      <w:r>
+        <w:rPr>
+          <w:rFonts w:ascii="Times New Roman" w:hAnsi="Times New Roman" w:cs="Times New Roman"/>
+          <w:sz w:val="28"/>
+          <w:szCs w:val="28"/>
+          <w:lang w:val="en-US"/>
+        </w:rPr>
+        <w:tab/>
+        <w:t>Hiển thị từ view lên  top seller</w:t>
+      </w:r>
+    </w:p>
+    <w:p>
+      <w:pPr>
+        <w:rPr>
+          <w:rFonts w:ascii="Times New Roman" w:hAnsi="Times New Roman" w:cs="Times New Roman"/>
+          <w:sz w:val="28"/>
+          <w:szCs w:val="28"/>
+          <w:lang w:val="en-US"/>
+        </w:rPr>
+      </w:pPr>
+      <w:r>
+        <w:rPr>
+          <w:rFonts w:ascii="Times New Roman" w:hAnsi="Times New Roman" w:cs="Times New Roman"/>
+          <w:sz w:val="28"/>
+          <w:szCs w:val="28"/>
+          <w:lang w:val="en-US"/>
+        </w:rPr>
+        <w:tab/>
+        <w:t>Hóa đơn bán, hóa đơn nhập cần viết hàm/view</w:t>
+      </w:r>
+    </w:p>
+    <w:p>
+      <w:pPr>
+        <w:rPr>
+          <w:rFonts w:ascii="Times New Roman" w:hAnsi="Times New Roman" w:cs="Times New Roman"/>
+          <w:sz w:val="28"/>
+          <w:szCs w:val="28"/>
+          <w:lang w:val="en-US"/>
+        </w:rPr>
+      </w:pPr>
+    </w:p>
+    <w:p>
+      <w:pPr>
+        <w:rPr>
+          <w:rFonts w:ascii="Times New Roman" w:hAnsi="Times New Roman" w:cs="Times New Roman"/>
+          <w:sz w:val="28"/>
+          <w:szCs w:val="28"/>
+          <w:lang w:val="en-US"/>
+        </w:rPr>
+      </w:pPr>
+      <w:r>
+        <w:rPr>
+          <w:rFonts w:ascii="Times New Roman" w:hAnsi="Times New Roman" w:cs="Times New Roman"/>
+          <w:sz w:val="28"/>
+          <w:szCs w:val="28"/>
+          <w:lang w:val="en-US"/>
+        </w:rPr>
+        <w:t xml:space="preserve">Ở trong uc quản lý thêm hóa đơn bán/hóa đơn nhập </w:t>
+      </w:r>
+    </w:p>
+    <w:p>
+      <w:pPr>
+        <w:rPr>
+          <w:rFonts w:ascii="Times New Roman" w:hAnsi="Times New Roman" w:cs="Times New Roman"/>
+          <w:sz w:val="28"/>
+          <w:szCs w:val="28"/>
+          <w:lang w:val="en-US"/>
+        </w:rPr>
+      </w:pPr>
+      <w:r>
+        <w:rPr>
+          <w:rFonts w:ascii="Times New Roman" w:hAnsi="Times New Roman" w:cs="Times New Roman"/>
+          <w:sz w:val="28"/>
+          <w:szCs w:val="28"/>
+          <w:lang w:val="en-US"/>
+        </w:rPr>
+        <w:t>Xử lý khi button nào được chọn sẽ đổi màu/hay như thế nào đó</w:t>
+      </w:r>
+    </w:p>
+    <w:p>
+      <w:pPr>
+        <w:rPr>
+          <w:rFonts w:ascii="Times New Roman" w:hAnsi="Times New Roman" w:cs="Times New Roman"/>
+          <w:sz w:val="28"/>
+          <w:szCs w:val="28"/>
+          <w:lang w:val="en-US"/>
+        </w:rPr>
+      </w:pPr>
+      <w:r>
+        <w:rPr>
+          <w:rFonts w:ascii="Times New Roman" w:hAnsi="Times New Roman" w:cs="Times New Roman"/>
+          <w:sz w:val="28"/>
+          <w:szCs w:val="28"/>
+          <w:lang w:val="en-US"/>
+        </w:rPr>
+        <w:t xml:space="preserve">Chia các vùng panel rõ ràng hơn </w:t>
+      </w:r>
+    </w:p>
+    <w:p>
+      <w:pPr>
+        <w:rPr>
+          <w:rFonts w:ascii="Times New Roman" w:hAnsi="Times New Roman" w:cs="Times New Roman"/>
+          <w:sz w:val="28"/>
+          <w:szCs w:val="28"/>
+          <w:lang w:val="en-US"/>
+        </w:rPr>
+      </w:pPr>
+      <w:r>
+        <w:rPr>
+          <w:rFonts w:ascii="Times New Roman" w:hAnsi="Times New Roman" w:cs="Times New Roman"/>
+          <w:sz w:val="28"/>
+          <w:szCs w:val="28"/>
+          <w:lang w:val="en-US"/>
+        </w:rPr>
+        <w:tab/>
+      </w:r>
     </w:p>
     <w:sectPr>
       <w:pgSz w:w="11906" w:h="16838"/>

</xml_diff>

<commit_message>
Hoan thien phan khach hang
</commit_message>
<xml_diff>
--- a/BTL/Note/NoteFORDB.docx
+++ b/BTL/Note/NoteFORDB.docx
@@ -3188,6 +3188,227 @@
         </w:rPr>
         <w:t xml:space="preserve">Chia các vùng panel rõ ràng hơn </w:t>
       </w:r>
+    </w:p>
+    <w:p>
+      <w:pPr>
+        <w:rPr>
+          <w:rFonts w:ascii="Times New Roman" w:hAnsi="Times New Roman" w:cs="Times New Roman"/>
+          <w:sz w:val="28"/>
+          <w:szCs w:val="28"/>
+          <w:lang w:val="en-US"/>
+        </w:rPr>
+      </w:pPr>
+      <w:r>
+        <w:rPr>
+          <w:rFonts w:ascii="Times New Roman" w:hAnsi="Times New Roman" w:cs="Times New Roman"/>
+          <w:sz w:val="28"/>
+          <w:szCs w:val="28"/>
+          <w:lang w:val="en-US"/>
+        </w:rPr>
+        <w:br w:type="column"/>
+      </w:r>
+      <w:r>
+        <w:rPr>
+          <w:rFonts w:ascii="Times New Roman" w:hAnsi="Times New Roman" w:cs="Times New Roman"/>
+          <w:sz w:val="28"/>
+          <w:szCs w:val="28"/>
+          <w:lang w:val="en-US"/>
+        </w:rPr>
+        <w:lastRenderedPageBreak/>
+        <w:t>Note for 14/11:</w:t>
+      </w:r>
+    </w:p>
+    <w:p>
+      <w:pPr>
+        <w:rPr>
+          <w:rFonts w:ascii="Times New Roman" w:hAnsi="Times New Roman" w:cs="Times New Roman"/>
+          <w:sz w:val="28"/>
+          <w:szCs w:val="28"/>
+          <w:lang w:val="en-US"/>
+        </w:rPr>
+      </w:pPr>
+      <w:r>
+        <w:rPr>
+          <w:rFonts w:ascii="Times New Roman" w:hAnsi="Times New Roman" w:cs="Times New Roman"/>
+          <w:sz w:val="28"/>
+          <w:szCs w:val="28"/>
+          <w:lang w:val="en-US"/>
+        </w:rPr>
+        <w:t xml:space="preserve">Đã làm: </w:t>
+      </w:r>
+    </w:p>
+    <w:p>
+      <w:pPr>
+        <w:rPr>
+          <w:rFonts w:ascii="Times New Roman" w:hAnsi="Times New Roman" w:cs="Times New Roman"/>
+          <w:sz w:val="28"/>
+          <w:szCs w:val="28"/>
+          <w:lang w:val="en-US"/>
+        </w:rPr>
+      </w:pPr>
+      <w:r>
+        <w:rPr>
+          <w:rFonts w:ascii="Times New Roman" w:hAnsi="Times New Roman" w:cs="Times New Roman"/>
+          <w:sz w:val="28"/>
+          <w:szCs w:val="28"/>
+          <w:lang w:val="en-US"/>
+        </w:rPr>
+        <w:t>Thêm trường status cho bảng khách hàng : HD ( hoạt động ) , S ( stop )</w:t>
+      </w:r>
+    </w:p>
+    <w:p>
+      <w:pPr>
+        <w:rPr>
+          <w:rFonts w:ascii="Times New Roman" w:hAnsi="Times New Roman" w:cs="Times New Roman"/>
+          <w:sz w:val="28"/>
+          <w:szCs w:val="28"/>
+          <w:lang w:val="en-US"/>
+        </w:rPr>
+      </w:pPr>
+      <w:r>
+        <w:rPr>
+          <w:rFonts w:ascii="Times New Roman" w:hAnsi="Times New Roman" w:cs="Times New Roman"/>
+          <w:sz w:val="28"/>
+          <w:szCs w:val="28"/>
+          <w:lang w:val="en-US"/>
+        </w:rPr>
+        <w:t>Cần làm:</w:t>
+      </w:r>
+    </w:p>
+    <w:p>
+      <w:pPr>
+        <w:rPr>
+          <w:rFonts w:ascii="Times New Roman" w:hAnsi="Times New Roman" w:cs="Times New Roman"/>
+          <w:sz w:val="28"/>
+          <w:szCs w:val="28"/>
+          <w:lang w:val="en-US"/>
+        </w:rPr>
+      </w:pPr>
+      <w:r>
+        <w:rPr>
+          <w:rFonts w:ascii="Times New Roman" w:hAnsi="Times New Roman" w:cs="Times New Roman"/>
+          <w:sz w:val="28"/>
+          <w:szCs w:val="28"/>
+          <w:lang w:val="en-US"/>
+        </w:rPr>
+        <w:t>Đặt lại tên cho các label  , textbox</w:t>
+      </w:r>
+    </w:p>
+    <w:p>
+      <w:pPr>
+        <w:rPr>
+          <w:rFonts w:ascii="Times New Roman" w:hAnsi="Times New Roman" w:cs="Times New Roman"/>
+          <w:sz w:val="28"/>
+          <w:szCs w:val="28"/>
+          <w:lang w:val="en-US"/>
+        </w:rPr>
+      </w:pPr>
+    </w:p>
+    <w:p>
+      <w:pPr>
+        <w:rPr>
+          <w:rFonts w:ascii="Times New Roman" w:hAnsi="Times New Roman" w:cs="Times New Roman"/>
+          <w:sz w:val="28"/>
+          <w:szCs w:val="28"/>
+          <w:lang w:val="en-US"/>
+        </w:rPr>
+      </w:pPr>
+      <w:r>
+        <w:rPr>
+          <w:rFonts w:ascii="Times New Roman" w:hAnsi="Times New Roman" w:cs="Times New Roman"/>
+          <w:sz w:val="28"/>
+          <w:szCs w:val="28"/>
+          <w:lang w:val="en-US"/>
+        </w:rPr>
+        <w:t xml:space="preserve">Trigger khi xóa khách hàng thì đặt Status là Đã xóa </w:t>
+      </w:r>
+    </w:p>
+    <w:p>
+      <w:pPr>
+        <w:rPr>
+          <w:rFonts w:ascii="Times New Roman" w:hAnsi="Times New Roman" w:cs="Times New Roman"/>
+          <w:sz w:val="28"/>
+          <w:szCs w:val="28"/>
+          <w:lang w:val="en-US"/>
+        </w:rPr>
+      </w:pPr>
+      <w:r>
+        <w:rPr>
+          <w:rFonts w:ascii="Times New Roman" w:hAnsi="Times New Roman" w:cs="Times New Roman"/>
+          <w:sz w:val="28"/>
+          <w:szCs w:val="28"/>
+          <w:lang w:val="en-US"/>
+        </w:rPr>
+        <w:t>Tao label khi click vaof thi quay lai trang chu</w:t>
+      </w:r>
+    </w:p>
+    <w:p>
+      <w:pPr>
+        <w:rPr>
+          <w:rFonts w:ascii="Times New Roman" w:hAnsi="Times New Roman" w:cs="Times New Roman"/>
+          <w:sz w:val="28"/>
+          <w:szCs w:val="28"/>
+          <w:lang w:val="en-US"/>
+        </w:rPr>
+      </w:pPr>
+      <w:r>
+        <w:rPr>
+          <w:rFonts w:ascii="Times New Roman" w:hAnsi="Times New Roman" w:cs="Times New Roman"/>
+          <w:sz w:val="28"/>
+          <w:szCs w:val="28"/>
+          <w:lang w:val="en-US"/>
+        </w:rPr>
+        <w:t xml:space="preserve">Khi nguời dùng gõ text trong combobox sẽ tìm kiếm trong combobox hiện lên </w:t>
+      </w:r>
+    </w:p>
+    <w:p>
+      <w:pPr>
+        <w:rPr>
+          <w:rFonts w:ascii="Times New Roman" w:hAnsi="Times New Roman" w:cs="Times New Roman"/>
+          <w:sz w:val="28"/>
+          <w:szCs w:val="28"/>
+          <w:lang w:val="en-US"/>
+        </w:rPr>
+      </w:pPr>
+      <w:r>
+        <w:rPr>
+          <w:rFonts w:ascii="Times New Roman" w:hAnsi="Times New Roman" w:cs="Times New Roman"/>
+          <w:sz w:val="28"/>
+          <w:szCs w:val="28"/>
+          <w:lang w:val="en-US"/>
+        </w:rPr>
+        <w:tab/>
+        <w:t>Auto complete in c#</w:t>
+      </w:r>
+    </w:p>
+    <w:p>
+      <w:pPr>
+        <w:rPr>
+          <w:rFonts w:ascii="Times New Roman" w:hAnsi="Times New Roman" w:cs="Times New Roman"/>
+          <w:sz w:val="28"/>
+          <w:szCs w:val="28"/>
+          <w:lang w:val="en-US"/>
+        </w:rPr>
+      </w:pPr>
+      <w:r>
+        <w:rPr>
+          <w:rFonts w:ascii="Times New Roman" w:hAnsi="Times New Roman" w:cs="Times New Roman"/>
+          <w:sz w:val="28"/>
+          <w:szCs w:val="28"/>
+          <w:lang w:val="en-US"/>
+        </w:rPr>
+        <w:t>Sử dụng regex trong c#</w:t>
+      </w:r>
+    </w:p>
+    <w:p>
+      <w:pPr>
+        <w:rPr>
+          <w:rFonts w:ascii="Times New Roman" w:hAnsi="Times New Roman" w:cs="Times New Roman"/>
+          <w:sz w:val="28"/>
+          <w:szCs w:val="28"/>
+          <w:lang w:val="en-US"/>
+        </w:rPr>
+      </w:pPr>
     </w:p>
     <w:p>
       <w:pPr>

</xml_diff>

<commit_message>
Them note cho khach hang
</commit_message>
<xml_diff>
--- a/BTL/Note/NoteFORDB.docx
+++ b/BTL/Note/NoteFORDB.docx
@@ -3303,6 +3303,25 @@
           <w:lang w:val="en-US"/>
         </w:rPr>
       </w:pPr>
+    </w:p>
+    <w:p>
+      <w:pPr>
+        <w:rPr>
+          <w:rFonts w:ascii="Times New Roman" w:hAnsi="Times New Roman" w:cs="Times New Roman"/>
+          <w:sz w:val="28"/>
+          <w:szCs w:val="28"/>
+          <w:lang w:val="en-US"/>
+        </w:rPr>
+      </w:pPr>
+      <w:r>
+        <w:rPr>
+          <w:rFonts w:ascii="Times New Roman" w:hAnsi="Times New Roman" w:cs="Times New Roman"/>
+          <w:sz w:val="28"/>
+          <w:szCs w:val="28"/>
+          <w:lang w:val="en-US"/>
+        </w:rPr>
+        <w:t>Co the lam :</w:t>
+      </w:r>
     </w:p>
     <w:p>
       <w:pPr>

</xml_diff>

<commit_message>
Bo sung them note
</commit_message>
<xml_diff>
--- a/BTL/Note/NoteFORDB.docx
+++ b/BTL/Note/NoteFORDB.docx
@@ -1204,22 +1204,22 @@
         <w:spacing w:after="0" w:line="240" w:lineRule="auto"/>
         <w:rPr>
           <w:rFonts w:ascii="Consolas" w:hAnsi="Consolas" w:cs="Consolas"/>
-          <w:color w:val="000000"/>
-          <w:sz w:val="19"/>
-          <w:szCs w:val="19"/>
-          <w:lang w:val="en-US"/>
-        </w:rPr>
-      </w:pPr>
-      <w:r>
-        <w:rPr>
-          <w:rFonts w:ascii="Consolas" w:hAnsi="Consolas" w:cs="Consolas"/>
           <w:color w:val="008000"/>
           <w:sz w:val="19"/>
           <w:szCs w:val="19"/>
           <w:lang w:val="en-US"/>
         </w:rPr>
-        <w:tab/>
-        <w:t xml:space="preserve">CAP NHAT LAI SO LUONG NGUYEN LIEU MOI KHI NHAP HANG </w:t>
+      </w:pPr>
+      <w:r>
+        <w:rPr>
+          <w:rFonts w:ascii="Consolas" w:hAnsi="Consolas" w:cs="Consolas"/>
+          <w:color w:val="008000"/>
+          <w:sz w:val="19"/>
+          <w:szCs w:val="19"/>
+          <w:lang w:val="en-US"/>
+        </w:rPr>
+        <w:tab/>
+        <w:t>CAP NHAT LAI SO LUONG NGUYEN LIEU MOI KHI NHAP HANG</w:t>
       </w:r>
     </w:p>
     <w:p>
@@ -1245,7 +1245,17 @@
           <w:lang w:val="en-US"/>
         </w:rPr>
         <w:tab/>
-        <w:t xml:space="preserve">KIEM TRA DU LIEU DAU VAO SO LUONG NHAP HANG &gt; 0 </w:t>
+        <w:t xml:space="preserve">KHI XOA HDB THI SE XOA CAC CHI TIET HOA DON </w:t>
+      </w:r>
+      <w:r>
+        <w:rPr>
+          <w:rFonts w:ascii="Consolas" w:hAnsi="Consolas" w:cs="Consolas"/>
+          <w:color w:val="008000"/>
+          <w:sz w:val="19"/>
+          <w:szCs w:val="19"/>
+          <w:lang w:val="en-US"/>
+        </w:rPr>
+        <w:t xml:space="preserve"> </w:t>
       </w:r>
     </w:p>
     <w:p>
@@ -1271,7 +1281,7 @@
           <w:lang w:val="en-US"/>
         </w:rPr>
         <w:tab/>
-        <w:t>CAP NHAT TRUONG STATUS KHI NHAN VIEN NGHI VIEC</w:t>
+        <w:t xml:space="preserve">KIEM TRA DU LIEU DAU VAO SO LUONG NHAP HANG &gt; 0 </w:t>
       </w:r>
     </w:p>
     <w:p>
@@ -1296,7 +1306,8 @@
           <w:szCs w:val="19"/>
           <w:lang w:val="en-US"/>
         </w:rPr>
-        <w:t>3. Các thủ tục (Stored Procedure) &gt;=4 thủ tục</w:t>
+        <w:tab/>
+        <w:t>CAP NHAT TRUONG STATUS KHI NHAN VIEN NGHI VIEC</w:t>
       </w:r>
     </w:p>
     <w:p>
@@ -1321,8 +1332,7 @@
           <w:szCs w:val="19"/>
           <w:lang w:val="en-US"/>
         </w:rPr>
-        <w:tab/>
-        <w:t>TIM KIEM CAC KHANH HANG CO DIA CHI TAI HA NOI TU TEN HOAC MA KHANH HANG</w:t>
+        <w:t>3. Các thủ tục (Stored Procedure) &gt;=4 thủ tục</w:t>
       </w:r>
     </w:p>
     <w:p>
@@ -1348,7 +1358,7 @@
           <w:lang w:val="en-US"/>
         </w:rPr>
         <w:tab/>
-        <w:t xml:space="preserve">DUA RA THONG TIN CUA HOA DON BAN  TU MA HOA DON BAN </w:t>
+        <w:t>TIM KIEM CAC KHANH HANG CO DIA CHI TAI HA NOI TU TEN HOAC MA KHANH HANG</w:t>
       </w:r>
     </w:p>
     <w:p>
@@ -1374,7 +1384,27 @@
           <w:lang w:val="en-US"/>
         </w:rPr>
         <w:tab/>
-        <w:t>DUA RA THONG TIN CUA HOA DON NHAP TU MA HOA DON NHAP VA MA NHA CUNG CAP</w:t>
+        <w:t xml:space="preserve">DUA RA THONG TIN CUA HOA DON BAN  </w:t>
+      </w:r>
+      <w:r>
+        <w:rPr>
+          <w:rFonts w:ascii="Consolas" w:hAnsi="Consolas" w:cs="Consolas"/>
+          <w:color w:val="008000"/>
+          <w:sz w:val="19"/>
+          <w:szCs w:val="19"/>
+          <w:lang w:val="en-US"/>
+        </w:rPr>
+        <w:t>MA NV ‘X’ BAN</w:t>
+      </w:r>
+      <w:r>
+        <w:rPr>
+          <w:rFonts w:ascii="Consolas" w:hAnsi="Consolas" w:cs="Consolas"/>
+          <w:color w:val="008000"/>
+          <w:sz w:val="19"/>
+          <w:szCs w:val="19"/>
+          <w:lang w:val="en-US"/>
+        </w:rPr>
+        <w:t xml:space="preserve"> </w:t>
       </w:r>
     </w:p>
     <w:p>
@@ -1400,7 +1430,51 @@
           <w:lang w:val="en-US"/>
         </w:rPr>
         <w:tab/>
-        <w:t>DUA RA THONG TIN CUA NHAN VIEN TU MA NHAN VIEN</w:t>
+      </w:r>
+      <w:r>
+        <w:rPr>
+          <w:rFonts w:ascii="Consolas" w:hAnsi="Consolas" w:cs="Consolas"/>
+          <w:color w:val="008000"/>
+          <w:sz w:val="19"/>
+          <w:szCs w:val="19"/>
+          <w:lang w:val="en-US"/>
+        </w:rPr>
+        <w:t>CAP NHAT LAI THONG TIN SAN PHAM</w:t>
+      </w:r>
+    </w:p>
+    <w:p>
+      <w:pPr>
+        <w:autoSpaceDE w:val="0"/>
+        <w:autoSpaceDN w:val="0"/>
+        <w:adjustRightInd w:val="0"/>
+        <w:spacing w:after="0" w:line="240" w:lineRule="auto"/>
+        <w:rPr>
+          <w:rFonts w:ascii="Consolas" w:hAnsi="Consolas" w:cs="Consolas"/>
+          <w:color w:val="000000"/>
+          <w:sz w:val="19"/>
+          <w:szCs w:val="19"/>
+          <w:lang w:val="en-US"/>
+        </w:rPr>
+      </w:pPr>
+      <w:r>
+        <w:rPr>
+          <w:rFonts w:ascii="Consolas" w:hAnsi="Consolas" w:cs="Consolas"/>
+          <w:color w:val="008000"/>
+          <w:sz w:val="19"/>
+          <w:szCs w:val="19"/>
+          <w:lang w:val="en-US"/>
+        </w:rPr>
+        <w:tab/>
+      </w:r>
+      <w:r>
+        <w:rPr>
+          <w:rFonts w:ascii="Consolas" w:hAnsi="Consolas" w:cs="Consolas"/>
+          <w:color w:val="008000"/>
+          <w:sz w:val="19"/>
+          <w:szCs w:val="19"/>
+          <w:lang w:val="en-US"/>
+        </w:rPr>
+        <w:t>CAP NHAT LAI THONG TIN NGUYEN LIEU</w:t>
       </w:r>
     </w:p>
     <w:p>
@@ -3339,25 +3413,6 @@
           <w:szCs w:val="28"/>
           <w:lang w:val="en-US"/>
         </w:rPr>
-        <w:t xml:space="preserve">Trigger khi xóa khách hàng thì đặt Status là Đã xóa </w:t>
-      </w:r>
-    </w:p>
-    <w:p>
-      <w:pPr>
-        <w:rPr>
-          <w:rFonts w:ascii="Times New Roman" w:hAnsi="Times New Roman" w:cs="Times New Roman"/>
-          <w:sz w:val="28"/>
-          <w:szCs w:val="28"/>
-          <w:lang w:val="en-US"/>
-        </w:rPr>
-      </w:pPr>
-      <w:r>
-        <w:rPr>
-          <w:rFonts w:ascii="Times New Roman" w:hAnsi="Times New Roman" w:cs="Times New Roman"/>
-          <w:sz w:val="28"/>
-          <w:szCs w:val="28"/>
-          <w:lang w:val="en-US"/>
-        </w:rPr>
         <w:t>Tao label khi click vaof thi quay lai trang chu</w:t>
       </w:r>
     </w:p>
@@ -3418,6 +3473,55 @@
         </w:rPr>
         <w:t>Sử dụng regex trong c#</w:t>
       </w:r>
+    </w:p>
+    <w:p>
+      <w:pPr>
+        <w:rPr>
+          <w:rFonts w:ascii="Times New Roman" w:hAnsi="Times New Roman" w:cs="Times New Roman"/>
+          <w:sz w:val="28"/>
+          <w:szCs w:val="28"/>
+          <w:lang w:val="en-US"/>
+        </w:rPr>
+      </w:pPr>
+    </w:p>
+    <w:p>
+      <w:pPr>
+        <w:rPr>
+          <w:rFonts w:ascii="Times New Roman" w:hAnsi="Times New Roman" w:cs="Times New Roman"/>
+          <w:sz w:val="28"/>
+          <w:szCs w:val="28"/>
+          <w:lang w:val="en-US"/>
+        </w:rPr>
+      </w:pPr>
+    </w:p>
+    <w:p>
+      <w:pPr>
+        <w:rPr>
+          <w:rFonts w:ascii="Times New Roman" w:hAnsi="Times New Roman" w:cs="Times New Roman"/>
+          <w:sz w:val="28"/>
+          <w:szCs w:val="28"/>
+          <w:lang w:val="en-US"/>
+        </w:rPr>
+      </w:pPr>
+      <w:r>
+        <w:rPr>
+          <w:rFonts w:ascii="Times New Roman" w:hAnsi="Times New Roman" w:cs="Times New Roman"/>
+          <w:sz w:val="28"/>
+          <w:szCs w:val="28"/>
+          <w:lang w:val="en-US"/>
+        </w:rPr>
+        <w:t xml:space="preserve">Làm phần quản lý : </w:t>
+      </w:r>
+    </w:p>
+    <w:p>
+      <w:pPr>
+        <w:rPr>
+          <w:rFonts w:ascii="Times New Roman" w:hAnsi="Times New Roman" w:cs="Times New Roman"/>
+          <w:sz w:val="28"/>
+          <w:szCs w:val="28"/>
+          <w:lang w:val="en-US"/>
+        </w:rPr>
+      </w:pPr>
     </w:p>
     <w:p>
       <w:pPr>

</xml_diff>

<commit_message>
Chinh sua lai tab thong ke
</commit_message>
<xml_diff>
--- a/BTL/Note/NoteFORDB.docx
+++ b/BTL/Note/NoteFORDB.docx
@@ -3550,6 +3550,74 @@
           <w:lang w:val="en-US"/>
         </w:rPr>
         <w:tab/>
+      </w:r>
+    </w:p>
+    <w:p>
+      <w:pPr>
+        <w:rPr>
+          <w:rFonts w:ascii="Times New Roman" w:hAnsi="Times New Roman" w:cs="Times New Roman"/>
+          <w:sz w:val="28"/>
+          <w:szCs w:val="28"/>
+          <w:lang w:val="en-US"/>
+        </w:rPr>
+      </w:pPr>
+      <w:r>
+        <w:rPr>
+          <w:rFonts w:ascii="Times New Roman" w:hAnsi="Times New Roman" w:cs="Times New Roman"/>
+          <w:sz w:val="28"/>
+          <w:szCs w:val="28"/>
+          <w:lang w:val="en-US"/>
+        </w:rPr>
+        <w:br w:type="column"/>
+      </w:r>
+      <w:r>
+        <w:rPr>
+          <w:rFonts w:ascii="Times New Roman" w:hAnsi="Times New Roman" w:cs="Times New Roman"/>
+          <w:sz w:val="28"/>
+          <w:szCs w:val="28"/>
+          <w:lang w:val="en-US"/>
+        </w:rPr>
+        <w:lastRenderedPageBreak/>
+        <w:t>Note for 15/11:</w:t>
+      </w:r>
+    </w:p>
+    <w:p>
+      <w:pPr>
+        <w:rPr>
+          <w:rFonts w:ascii="Times New Roman" w:hAnsi="Times New Roman" w:cs="Times New Roman"/>
+          <w:sz w:val="28"/>
+          <w:szCs w:val="28"/>
+          <w:lang w:val="en-US"/>
+        </w:rPr>
+      </w:pPr>
+      <w:r>
+        <w:rPr>
+          <w:rFonts w:ascii="Times New Roman" w:hAnsi="Times New Roman" w:cs="Times New Roman"/>
+          <w:sz w:val="28"/>
+          <w:szCs w:val="28"/>
+          <w:lang w:val="en-US"/>
+        </w:rPr>
+        <w:t>Bổ sung giao diện cho thống kê</w:t>
+      </w:r>
+    </w:p>
+    <w:p>
+      <w:pPr>
+        <w:rPr>
+          <w:rFonts w:ascii="Times New Roman" w:hAnsi="Times New Roman" w:cs="Times New Roman"/>
+          <w:sz w:val="28"/>
+          <w:szCs w:val="28"/>
+          <w:lang w:val="en-US"/>
+        </w:rPr>
+      </w:pPr>
+      <w:r>
+        <w:rPr>
+          <w:rFonts w:ascii="Times New Roman" w:hAnsi="Times New Roman" w:cs="Times New Roman"/>
+          <w:sz w:val="28"/>
+          <w:szCs w:val="28"/>
+          <w:lang w:val="en-US"/>
+        </w:rPr>
+        <w:tab/>
+        <w:t>Chỉnh sửa giao diện như mục tabPage 2  trong ucThongKe</w:t>
       </w:r>
     </w:p>
     <w:sectPr>

</xml_diff>

<commit_message>
Bo sung Quan ly nhan vien nhung khong co sua xoa
</commit_message>
<xml_diff>
--- a/BTL/Note/NoteFORDB.docx
+++ b/BTL/Note/NoteFORDB.docx
@@ -3790,6 +3790,250 @@
           <w:lang w:val="en-US"/>
         </w:rPr>
         <w:t>Và them quản lí hóa đơn bán, nhập</w:t>
+      </w:r>
+    </w:p>
+    <w:p>
+      <w:pPr>
+        <w:rPr>
+          <w:rFonts w:ascii="Times New Roman" w:hAnsi="Times New Roman" w:cs="Times New Roman"/>
+          <w:sz w:val="28"/>
+          <w:szCs w:val="28"/>
+          <w:lang w:val="en-US"/>
+        </w:rPr>
+      </w:pPr>
+      <w:r>
+        <w:rPr>
+          <w:rFonts w:ascii="Times New Roman" w:hAnsi="Times New Roman" w:cs="Times New Roman"/>
+          <w:sz w:val="28"/>
+          <w:szCs w:val="28"/>
+          <w:lang w:val="en-US"/>
+        </w:rPr>
+        <w:br w:type="column"/>
+      </w:r>
+      <w:r>
+        <w:rPr>
+          <w:rFonts w:ascii="Times New Roman" w:hAnsi="Times New Roman" w:cs="Times New Roman"/>
+          <w:sz w:val="28"/>
+          <w:szCs w:val="28"/>
+          <w:lang w:val="en-US"/>
+        </w:rPr>
+        <w:lastRenderedPageBreak/>
+        <w:t>Note for 11/17:</w:t>
+      </w:r>
+    </w:p>
+    <w:p>
+      <w:pPr>
+        <w:rPr>
+          <w:rFonts w:ascii="Times New Roman" w:hAnsi="Times New Roman" w:cs="Times New Roman"/>
+          <w:sz w:val="28"/>
+          <w:szCs w:val="28"/>
+          <w:lang w:val="en-US"/>
+        </w:rPr>
+      </w:pPr>
+      <w:r>
+        <w:rPr>
+          <w:rFonts w:ascii="Times New Roman" w:hAnsi="Times New Roman" w:cs="Times New Roman"/>
+          <w:sz w:val="28"/>
+          <w:szCs w:val="28"/>
+          <w:lang w:val="en-US"/>
+        </w:rPr>
+        <w:t>Bo img trong nguyenlieu</w:t>
+      </w:r>
+    </w:p>
+    <w:p>
+      <w:pPr>
+        <w:rPr>
+          <w:rFonts w:ascii="Times New Roman" w:hAnsi="Times New Roman" w:cs="Times New Roman"/>
+          <w:sz w:val="28"/>
+          <w:szCs w:val="28"/>
+          <w:lang w:val="en-US"/>
+        </w:rPr>
+      </w:pPr>
+      <w:r>
+        <w:rPr>
+          <w:rFonts w:ascii="Times New Roman" w:hAnsi="Times New Roman" w:cs="Times New Roman"/>
+          <w:sz w:val="28"/>
+          <w:szCs w:val="28"/>
+          <w:lang w:val="en-US"/>
+        </w:rPr>
+        <w:t>Lúc thêm cthoadonban mới thì update tổng tiền ở bảng hoadonban</w:t>
+      </w:r>
+    </w:p>
+    <w:p>
+      <w:pPr>
+        <w:rPr>
+          <w:rFonts w:ascii="Times New Roman" w:hAnsi="Times New Roman" w:cs="Times New Roman"/>
+          <w:sz w:val="28"/>
+          <w:szCs w:val="28"/>
+          <w:lang w:val="en-US"/>
+        </w:rPr>
+      </w:pPr>
+      <w:r>
+        <w:rPr>
+          <w:rFonts w:ascii="Times New Roman" w:hAnsi="Times New Roman" w:cs="Times New Roman"/>
+          <w:sz w:val="28"/>
+          <w:szCs w:val="28"/>
+          <w:lang w:val="en-US"/>
+        </w:rPr>
+        <w:t>DOI TEN TRONG CTNGUYENLIEU GIA THANH DONG</w:t>
+      </w:r>
+      <w:r>
+        <w:rPr>
+          <w:rFonts w:ascii="Times New Roman" w:hAnsi="Times New Roman" w:cs="Times New Roman"/>
+          <w:sz w:val="28"/>
+          <w:szCs w:val="28"/>
+          <w:lang w:val="en-US"/>
+        </w:rPr>
+        <w:t>IA</w:t>
+      </w:r>
+    </w:p>
+    <w:p>
+      <w:pPr>
+        <w:rPr>
+          <w:rFonts w:ascii="Times New Roman" w:hAnsi="Times New Roman" w:cs="Times New Roman"/>
+          <w:sz w:val="28"/>
+          <w:szCs w:val="28"/>
+          <w:lang w:val="en-US"/>
+        </w:rPr>
+      </w:pPr>
+      <w:r>
+        <w:rPr>
+          <w:rFonts w:ascii="Times New Roman" w:hAnsi="Times New Roman" w:cs="Times New Roman"/>
+          <w:sz w:val="28"/>
+          <w:szCs w:val="28"/>
+          <w:lang w:val="en-US"/>
+        </w:rPr>
+        <w:t>BỎ QUẢN LÝ HÓA ĐƠN NHẬP VÀ HÓA ĐƠN BÁN VÌ ĐÃ CÓ TRONG MỤC THỐNG KÊ</w:t>
+      </w:r>
+    </w:p>
+    <w:p>
+      <w:pPr>
+        <w:rPr>
+          <w:rFonts w:ascii="Times New Roman" w:hAnsi="Times New Roman" w:cs="Times New Roman"/>
+          <w:sz w:val="28"/>
+          <w:szCs w:val="28"/>
+          <w:lang w:val="en-US"/>
+        </w:rPr>
+      </w:pPr>
+      <w:r>
+        <w:rPr>
+          <w:rFonts w:ascii="Times New Roman" w:hAnsi="Times New Roman" w:cs="Times New Roman"/>
+          <w:sz w:val="28"/>
+          <w:szCs w:val="28"/>
+          <w:lang w:val="en-US"/>
+        </w:rPr>
+        <w:t>BỎ KHÁCH HÀNG TRONG QUẢN LÝ</w:t>
+      </w:r>
+    </w:p>
+    <w:p>
+      <w:pPr>
+        <w:rPr>
+          <w:rFonts w:ascii="Times New Roman" w:hAnsi="Times New Roman" w:cs="Times New Roman"/>
+          <w:sz w:val="28"/>
+          <w:szCs w:val="28"/>
+          <w:lang w:val="en-US"/>
+        </w:rPr>
+      </w:pPr>
+    </w:p>
+    <w:p>
+      <w:pPr>
+        <w:rPr>
+          <w:rFonts w:ascii="Times New Roman" w:hAnsi="Times New Roman" w:cs="Times New Roman"/>
+          <w:b/>
+          <w:bCs/>
+          <w:sz w:val="40"/>
+          <w:szCs w:val="40"/>
+          <w:u w:val="single"/>
+          <w:lang w:val="en-US"/>
+        </w:rPr>
+      </w:pPr>
+      <w:r>
+        <w:rPr>
+          <w:rFonts w:ascii="Times New Roman" w:hAnsi="Times New Roman" w:cs="Times New Roman"/>
+          <w:b/>
+          <w:bCs/>
+          <w:sz w:val="40"/>
+          <w:szCs w:val="40"/>
+          <w:u w:val="single"/>
+          <w:lang w:val="en-US"/>
+        </w:rPr>
+        <w:t xml:space="preserve">Cần làm : </w:t>
+      </w:r>
+    </w:p>
+    <w:p>
+      <w:pPr>
+        <w:rPr>
+          <w:rFonts w:ascii="Times New Roman" w:hAnsi="Times New Roman" w:cs="Times New Roman"/>
+          <w:sz w:val="28"/>
+          <w:szCs w:val="28"/>
+          <w:lang w:val="en-US"/>
+        </w:rPr>
+      </w:pPr>
+      <w:r>
+        <w:rPr>
+          <w:rFonts w:ascii="Times New Roman" w:hAnsi="Times New Roman" w:cs="Times New Roman"/>
+          <w:sz w:val="28"/>
+          <w:szCs w:val="28"/>
+          <w:lang w:val="en-US"/>
+        </w:rPr>
+        <w:t xml:space="preserve">Sửa xóa trong quản lý nhân viên </w:t>
+      </w:r>
+    </w:p>
+    <w:p>
+      <w:pPr>
+        <w:rPr>
+          <w:rFonts w:ascii="Times New Roman" w:hAnsi="Times New Roman" w:cs="Times New Roman"/>
+          <w:sz w:val="28"/>
+          <w:szCs w:val="28"/>
+          <w:lang w:val="en-US"/>
+        </w:rPr>
+      </w:pPr>
+      <w:r>
+        <w:rPr>
+          <w:rFonts w:ascii="Times New Roman" w:hAnsi="Times New Roman" w:cs="Times New Roman"/>
+          <w:sz w:val="28"/>
+          <w:szCs w:val="28"/>
+          <w:lang w:val="en-US"/>
+        </w:rPr>
+        <w:t xml:space="preserve">Quản lý nguyên liệu </w:t>
+      </w:r>
+    </w:p>
+    <w:p>
+      <w:pPr>
+        <w:rPr>
+          <w:rFonts w:ascii="Times New Roman" w:hAnsi="Times New Roman" w:cs="Times New Roman"/>
+          <w:sz w:val="28"/>
+          <w:szCs w:val="28"/>
+          <w:lang w:val="en-US"/>
+        </w:rPr>
+      </w:pPr>
+      <w:r>
+        <w:rPr>
+          <w:rFonts w:ascii="Times New Roman" w:hAnsi="Times New Roman" w:cs="Times New Roman"/>
+          <w:sz w:val="28"/>
+          <w:szCs w:val="28"/>
+          <w:lang w:val="en-US"/>
+        </w:rPr>
+        <w:t xml:space="preserve">In hóa đơn </w:t>
+      </w:r>
+    </w:p>
+    <w:p>
+      <w:pPr>
+        <w:rPr>
+          <w:rFonts w:ascii="Times New Roman" w:hAnsi="Times New Roman" w:cs="Times New Roman"/>
+          <w:sz w:val="28"/>
+          <w:szCs w:val="28"/>
+          <w:lang w:val="en-US"/>
+        </w:rPr>
+      </w:pPr>
+      <w:r>
+        <w:rPr>
+          <w:rFonts w:ascii="Times New Roman" w:hAnsi="Times New Roman" w:cs="Times New Roman"/>
+          <w:sz w:val="28"/>
+          <w:szCs w:val="28"/>
+          <w:lang w:val="en-US"/>
+        </w:rPr>
+        <w:t xml:space="preserve"> </w:t>
       </w:r>
     </w:p>
     <w:sectPr>

</xml_diff>

<commit_message>
Chinh sua us quan ly
</commit_message>
<xml_diff>
--- a/BTL/Note/NoteFORDB.docx
+++ b/BTL/Note/NoteFORDB.docx
@@ -4034,6 +4034,144 @@
           <w:lang w:val="en-US"/>
         </w:rPr>
         <w:t xml:space="preserve"> </w:t>
+      </w:r>
+    </w:p>
+    <w:p>
+      <w:pPr>
+        <w:rPr>
+          <w:rFonts w:ascii="Times New Roman" w:hAnsi="Times New Roman" w:cs="Times New Roman"/>
+          <w:b/>
+          <w:bCs/>
+          <w:sz w:val="40"/>
+          <w:szCs w:val="40"/>
+          <w:lang w:val="en-US"/>
+        </w:rPr>
+      </w:pPr>
+      <w:r>
+        <w:rPr>
+          <w:rFonts w:ascii="Times New Roman" w:hAnsi="Times New Roman" w:cs="Times New Roman"/>
+          <w:sz w:val="28"/>
+          <w:szCs w:val="28"/>
+          <w:lang w:val="en-US"/>
+        </w:rPr>
+        <w:br w:type="column"/>
+      </w:r>
+      <w:r>
+        <w:rPr>
+          <w:rFonts w:ascii="Times New Roman" w:hAnsi="Times New Roman" w:cs="Times New Roman"/>
+          <w:b/>
+          <w:bCs/>
+          <w:sz w:val="40"/>
+          <w:szCs w:val="40"/>
+          <w:lang w:val="en-US"/>
+        </w:rPr>
+        <w:lastRenderedPageBreak/>
+        <w:t xml:space="preserve">Note for 11/18: </w:t>
+      </w:r>
+    </w:p>
+    <w:p>
+      <w:pPr>
+        <w:rPr>
+          <w:rFonts w:ascii="Times New Roman" w:hAnsi="Times New Roman" w:cs="Times New Roman"/>
+          <w:sz w:val="28"/>
+          <w:szCs w:val="28"/>
+          <w:lang w:val="en-US"/>
+        </w:rPr>
+      </w:pPr>
+      <w:r>
+        <w:rPr>
+          <w:rFonts w:ascii="Times New Roman" w:hAnsi="Times New Roman" w:cs="Times New Roman"/>
+          <w:sz w:val="28"/>
+          <w:szCs w:val="28"/>
+          <w:lang w:val="en-US"/>
+        </w:rPr>
+        <w:t>Khi them nhan vien thi tao tai khoan cho nhanvien</w:t>
+      </w:r>
+    </w:p>
+    <w:p>
+      <w:pPr>
+        <w:rPr>
+          <w:rFonts w:ascii="Times New Roman" w:hAnsi="Times New Roman" w:cs="Times New Roman"/>
+          <w:sz w:val="28"/>
+          <w:szCs w:val="28"/>
+          <w:lang w:val="en-US"/>
+        </w:rPr>
+      </w:pPr>
+      <w:r>
+        <w:rPr>
+          <w:rFonts w:ascii="Times New Roman" w:hAnsi="Times New Roman" w:cs="Times New Roman"/>
+          <w:sz w:val="28"/>
+          <w:szCs w:val="28"/>
+          <w:lang w:val="en-US"/>
+        </w:rPr>
+        <w:t>Khi xoa nhan vien thi xoa tai khoan cho nhanvien</w:t>
+      </w:r>
+    </w:p>
+    <w:p>
+      <w:pPr>
+        <w:rPr>
+          <w:rFonts w:ascii="Times New Roman" w:hAnsi="Times New Roman" w:cs="Times New Roman"/>
+          <w:sz w:val="28"/>
+          <w:szCs w:val="28"/>
+          <w:lang w:val="en-US"/>
+        </w:rPr>
+      </w:pPr>
+      <w:r>
+        <w:rPr>
+          <w:rFonts w:ascii="Times New Roman" w:hAnsi="Times New Roman" w:cs="Times New Roman"/>
+          <w:sz w:val="28"/>
+          <w:szCs w:val="28"/>
+          <w:lang w:val="en-US"/>
+        </w:rPr>
+        <w:t xml:space="preserve">Khi cap nhat ctsanpham thi mo ta san pham thay doi </w:t>
+      </w:r>
+    </w:p>
+    <w:p>
+      <w:pPr>
+        <w:rPr>
+          <w:rFonts w:ascii="Times New Roman" w:hAnsi="Times New Roman" w:cs="Times New Roman"/>
+          <w:sz w:val="28"/>
+          <w:szCs w:val="28"/>
+          <w:lang w:val="en-US"/>
+        </w:rPr>
+      </w:pPr>
+      <w:r>
+        <w:rPr>
+          <w:rFonts w:ascii="Times New Roman" w:hAnsi="Times New Roman" w:cs="Times New Roman"/>
+          <w:sz w:val="28"/>
+          <w:szCs w:val="28"/>
+          <w:lang w:val="en-US"/>
+        </w:rPr>
+        <w:t>Xoa hoa don ban va hoa don nhap va nguyen lieu tu bang quan ly</w:t>
+      </w:r>
+    </w:p>
+    <w:p>
+      <w:pPr>
+        <w:rPr>
+          <w:rFonts w:ascii="Times New Roman" w:hAnsi="Times New Roman" w:cs="Times New Roman"/>
+          <w:sz w:val="28"/>
+          <w:szCs w:val="28"/>
+          <w:lang w:val="en-US"/>
+        </w:rPr>
+      </w:pPr>
+    </w:p>
+    <w:p>
+      <w:pPr>
+        <w:rPr>
+          <w:rFonts w:ascii="Times New Roman" w:hAnsi="Times New Roman" w:cs="Times New Roman"/>
+          <w:sz w:val="28"/>
+          <w:szCs w:val="28"/>
+          <w:lang w:val="en-US"/>
+        </w:rPr>
+      </w:pPr>
+      <w:r>
+        <w:rPr>
+          <w:rFonts w:ascii="Times New Roman" w:hAnsi="Times New Roman" w:cs="Times New Roman"/>
+          <w:sz w:val="28"/>
+          <w:szCs w:val="28"/>
+          <w:lang w:val="en-US"/>
+        </w:rPr>
+        <w:t>Làm thêm phần khuyến mãi và sửa ghi chú / mô tả</w:t>
       </w:r>
     </w:p>
     <w:sectPr>

</xml_diff>

<commit_message>
Chinh sua thieu phan in hoa don
</commit_message>
<xml_diff>
--- a/BTL/Note/NoteFORDB.docx
+++ b/BTL/Note/NoteFORDB.docx
@@ -4073,14 +4073,18 @@
       <w:pPr>
         <w:rPr>
           <w:rFonts w:ascii="Times New Roman" w:hAnsi="Times New Roman" w:cs="Times New Roman"/>
-          <w:sz w:val="28"/>
-          <w:szCs w:val="28"/>
-          <w:lang w:val="en-US"/>
-        </w:rPr>
-      </w:pPr>
-      <w:r>
-        <w:rPr>
-          <w:rFonts w:ascii="Times New Roman" w:hAnsi="Times New Roman" w:cs="Times New Roman"/>
+          <w:b/>
+          <w:bCs/>
+          <w:sz w:val="28"/>
+          <w:szCs w:val="28"/>
+          <w:lang w:val="en-US"/>
+        </w:rPr>
+      </w:pPr>
+      <w:r>
+        <w:rPr>
+          <w:rFonts w:ascii="Times New Roman" w:hAnsi="Times New Roman" w:cs="Times New Roman"/>
+          <w:b/>
+          <w:bCs/>
           <w:sz w:val="28"/>
           <w:szCs w:val="28"/>
           <w:lang w:val="en-US"/>
@@ -4092,14 +4096,18 @@
       <w:pPr>
         <w:rPr>
           <w:rFonts w:ascii="Times New Roman" w:hAnsi="Times New Roman" w:cs="Times New Roman"/>
-          <w:sz w:val="28"/>
-          <w:szCs w:val="28"/>
-          <w:lang w:val="en-US"/>
-        </w:rPr>
-      </w:pPr>
-      <w:r>
-        <w:rPr>
-          <w:rFonts w:ascii="Times New Roman" w:hAnsi="Times New Roman" w:cs="Times New Roman"/>
+          <w:b/>
+          <w:bCs/>
+          <w:sz w:val="28"/>
+          <w:szCs w:val="28"/>
+          <w:lang w:val="en-US"/>
+        </w:rPr>
+      </w:pPr>
+      <w:r>
+        <w:rPr>
+          <w:rFonts w:ascii="Times New Roman" w:hAnsi="Times New Roman" w:cs="Times New Roman"/>
+          <w:b/>
+          <w:bCs/>
           <w:sz w:val="28"/>
           <w:szCs w:val="28"/>
           <w:lang w:val="en-US"/>
@@ -4111,14 +4119,18 @@
       <w:pPr>
         <w:rPr>
           <w:rFonts w:ascii="Times New Roman" w:hAnsi="Times New Roman" w:cs="Times New Roman"/>
-          <w:sz w:val="28"/>
-          <w:szCs w:val="28"/>
-          <w:lang w:val="en-US"/>
-        </w:rPr>
-      </w:pPr>
-      <w:r>
-        <w:rPr>
-          <w:rFonts w:ascii="Times New Roman" w:hAnsi="Times New Roman" w:cs="Times New Roman"/>
+          <w:b/>
+          <w:bCs/>
+          <w:sz w:val="28"/>
+          <w:szCs w:val="28"/>
+          <w:lang w:val="en-US"/>
+        </w:rPr>
+      </w:pPr>
+      <w:r>
+        <w:rPr>
+          <w:rFonts w:ascii="Times New Roman" w:hAnsi="Times New Roman" w:cs="Times New Roman"/>
+          <w:b/>
+          <w:bCs/>
           <w:sz w:val="28"/>
           <w:szCs w:val="28"/>
           <w:lang w:val="en-US"/>
@@ -4130,14 +4142,18 @@
       <w:pPr>
         <w:rPr>
           <w:rFonts w:ascii="Times New Roman" w:hAnsi="Times New Roman" w:cs="Times New Roman"/>
-          <w:sz w:val="28"/>
-          <w:szCs w:val="28"/>
-          <w:lang w:val="en-US"/>
-        </w:rPr>
-      </w:pPr>
-      <w:r>
-        <w:rPr>
-          <w:rFonts w:ascii="Times New Roman" w:hAnsi="Times New Roman" w:cs="Times New Roman"/>
+          <w:b/>
+          <w:bCs/>
+          <w:sz w:val="28"/>
+          <w:szCs w:val="28"/>
+          <w:lang w:val="en-US"/>
+        </w:rPr>
+      </w:pPr>
+      <w:r>
+        <w:rPr>
+          <w:rFonts w:ascii="Times New Roman" w:hAnsi="Times New Roman" w:cs="Times New Roman"/>
+          <w:b/>
+          <w:bCs/>
           <w:sz w:val="28"/>
           <w:szCs w:val="28"/>
           <w:lang w:val="en-US"/>
@@ -4149,49 +4165,185 @@
       <w:pPr>
         <w:rPr>
           <w:rFonts w:ascii="Times New Roman" w:hAnsi="Times New Roman" w:cs="Times New Roman"/>
-          <w:sz w:val="28"/>
-          <w:szCs w:val="28"/>
-          <w:lang w:val="en-US"/>
-        </w:rPr>
-      </w:pPr>
-    </w:p>
-    <w:p>
-      <w:pPr>
-        <w:rPr>
-          <w:rFonts w:ascii="Times New Roman" w:hAnsi="Times New Roman" w:cs="Times New Roman"/>
-          <w:sz w:val="28"/>
-          <w:szCs w:val="28"/>
-          <w:lang w:val="en-US"/>
-        </w:rPr>
-      </w:pPr>
-      <w:r>
-        <w:rPr>
-          <w:rFonts w:ascii="Times New Roman" w:hAnsi="Times New Roman" w:cs="Times New Roman"/>
-          <w:sz w:val="28"/>
-          <w:szCs w:val="28"/>
-          <w:lang w:val="en-US"/>
-        </w:rPr>
-        <w:t>Làm thêm phần khuyến mãi và sửa ghi chú / mô tả</w:t>
-      </w:r>
-    </w:p>
-    <w:p>
-      <w:pPr>
-        <w:rPr>
-          <w:rFonts w:ascii="Times New Roman" w:hAnsi="Times New Roman" w:cs="Times New Roman"/>
-          <w:sz w:val="28"/>
-          <w:szCs w:val="28"/>
-          <w:lang w:val="en-US"/>
-        </w:rPr>
-      </w:pPr>
-      <w:r>
-        <w:rPr>
-          <w:rFonts w:ascii="Times New Roman" w:hAnsi="Times New Roman" w:cs="Times New Roman"/>
-          <w:sz w:val="28"/>
-          <w:szCs w:val="28"/>
-          <w:lang w:val="en-US"/>
-        </w:rPr>
-        <w:t>Cap nhat lai gia</w:t>
-      </w:r>
+          <w:b/>
+          <w:bCs/>
+          <w:sz w:val="28"/>
+          <w:szCs w:val="28"/>
+          <w:lang w:val="en-US"/>
+        </w:rPr>
+      </w:pPr>
+      <w:r>
+        <w:rPr>
+          <w:rFonts w:ascii="Times New Roman" w:hAnsi="Times New Roman" w:cs="Times New Roman"/>
+          <w:b/>
+          <w:bCs/>
+          <w:sz w:val="28"/>
+          <w:szCs w:val="28"/>
+          <w:lang w:val="en-US"/>
+        </w:rPr>
+        <w:t>Cap nhat lai tong tien trong hoa don ban khi insert, update, delete cthoadonban</w:t>
+      </w:r>
+    </w:p>
+    <w:p>
+      <w:pPr>
+        <w:rPr>
+          <w:rFonts w:ascii="Times New Roman" w:hAnsi="Times New Roman" w:cs="Times New Roman"/>
+          <w:sz w:val="28"/>
+          <w:szCs w:val="28"/>
+          <w:lang w:val="en-US"/>
+        </w:rPr>
+      </w:pPr>
+    </w:p>
+    <w:p>
+      <w:pPr>
+        <w:rPr>
+          <w:rFonts w:ascii="Times New Roman" w:hAnsi="Times New Roman" w:cs="Times New Roman"/>
+          <w:sz w:val="28"/>
+          <w:szCs w:val="28"/>
+          <w:lang w:val="en-US"/>
+        </w:rPr>
+      </w:pPr>
+      <w:r>
+        <w:rPr>
+          <w:rFonts w:ascii="Times New Roman" w:hAnsi="Times New Roman" w:cs="Times New Roman"/>
+          <w:sz w:val="28"/>
+          <w:szCs w:val="28"/>
+          <w:lang w:val="en-US"/>
+        </w:rPr>
+        <w:t xml:space="preserve">Cap nhat lai </w:t>
+      </w:r>
+      <w:r>
+        <w:rPr>
+          <w:rFonts w:ascii="Times New Roman" w:hAnsi="Times New Roman" w:cs="Times New Roman"/>
+          <w:sz w:val="28"/>
+          <w:szCs w:val="28"/>
+          <w:lang w:val="en-US"/>
+        </w:rPr>
+        <w:t xml:space="preserve">tong tien hoa don ban </w:t>
+      </w:r>
+    </w:p>
+    <w:p>
+      <w:pPr>
+        <w:rPr>
+          <w:rFonts w:ascii="Times New Roman" w:hAnsi="Times New Roman" w:cs="Times New Roman"/>
+          <w:sz w:val="28"/>
+          <w:szCs w:val="28"/>
+          <w:lang w:val="en-US"/>
+        </w:rPr>
+      </w:pPr>
+      <w:r>
+        <w:rPr>
+          <w:rFonts w:ascii="Times New Roman" w:hAnsi="Times New Roman" w:cs="Times New Roman"/>
+          <w:sz w:val="28"/>
+          <w:szCs w:val="28"/>
+          <w:lang w:val="en-US"/>
+        </w:rPr>
+        <w:t xml:space="preserve">Cap nhat lai tong tien cthoadonnhap </w:t>
+      </w:r>
+    </w:p>
+    <w:p>
+      <w:pPr>
+        <w:rPr>
+          <w:rFonts w:ascii="Times New Roman" w:hAnsi="Times New Roman" w:cs="Times New Roman"/>
+          <w:sz w:val="28"/>
+          <w:szCs w:val="28"/>
+          <w:lang w:val="en-US"/>
+        </w:rPr>
+      </w:pPr>
+    </w:p>
+    <w:p>
+      <w:pPr>
+        <w:rPr>
+          <w:rFonts w:ascii="Times New Roman" w:hAnsi="Times New Roman" w:cs="Times New Roman"/>
+          <w:sz w:val="28"/>
+          <w:szCs w:val="28"/>
+          <w:lang w:val="en-US"/>
+        </w:rPr>
+      </w:pPr>
+      <w:r>
+        <w:rPr>
+          <w:rFonts w:ascii="Times New Roman" w:hAnsi="Times New Roman" w:cs="Times New Roman"/>
+          <w:sz w:val="28"/>
+          <w:szCs w:val="28"/>
+          <w:lang w:val="en-US"/>
+        </w:rPr>
+        <w:t xml:space="preserve">Gia tien trong cthoadonban la tong tien cua san pham do </w:t>
+      </w:r>
+    </w:p>
+    <w:p>
+      <w:pPr>
+        <w:autoSpaceDE w:val="0"/>
+        <w:autoSpaceDN w:val="0"/>
+        <w:adjustRightInd w:val="0"/>
+        <w:spacing w:after="0" w:line="240" w:lineRule="auto"/>
+        <w:rPr>
+          <w:rFonts w:ascii="Consolas" w:hAnsi="Consolas" w:cs="Consolas"/>
+          <w:color w:val="000000"/>
+          <w:sz w:val="19"/>
+          <w:szCs w:val="19"/>
+          <w:lang w:val="en-US"/>
+        </w:rPr>
+      </w:pPr>
+      <w:r>
+        <w:rPr>
+          <w:rFonts w:ascii="Consolas" w:hAnsi="Consolas" w:cs="Consolas"/>
+          <w:color w:val="000000"/>
+          <w:sz w:val="19"/>
+          <w:szCs w:val="19"/>
+          <w:lang w:val="en-US"/>
+        </w:rPr>
+        <w:t xml:space="preserve">MessageBox.Show(ex.Message, </w:t>
+      </w:r>
+      <w:r>
+        <w:rPr>
+          <w:rFonts w:ascii="Consolas" w:hAnsi="Consolas" w:cs="Consolas"/>
+          <w:color w:val="A31515"/>
+          <w:sz w:val="19"/>
+          <w:szCs w:val="19"/>
+          <w:lang w:val="en-US"/>
+        </w:rPr>
+        <w:t>"Exception Message"</w:t>
+      </w:r>
+      <w:r>
+        <w:rPr>
+          <w:rFonts w:ascii="Consolas" w:hAnsi="Consolas" w:cs="Consolas"/>
+          <w:color w:val="000000"/>
+          <w:sz w:val="19"/>
+          <w:szCs w:val="19"/>
+          <w:lang w:val="en-US"/>
+        </w:rPr>
+        <w:t>, MessageBoxButtons.OK,</w:t>
+      </w:r>
+    </w:p>
+    <w:p>
+      <w:pPr>
+        <w:rPr>
+          <w:rFonts w:ascii="Times New Roman" w:hAnsi="Times New Roman" w:cs="Times New Roman"/>
+          <w:sz w:val="28"/>
+          <w:szCs w:val="28"/>
+          <w:lang w:val="en-US"/>
+        </w:rPr>
+      </w:pPr>
+      <w:r>
+        <w:rPr>
+          <w:rFonts w:ascii="Consolas" w:hAnsi="Consolas" w:cs="Consolas"/>
+          <w:color w:val="000000"/>
+          <w:sz w:val="19"/>
+          <w:szCs w:val="19"/>
+          <w:lang w:val="en-US"/>
+        </w:rPr>
+        <w:t xml:space="preserve">                        MessageBoxIcon.Error);</w:t>
+      </w:r>
+    </w:p>
+    <w:p>
+      <w:pPr>
+        <w:rPr>
+          <w:rFonts w:ascii="Times New Roman" w:hAnsi="Times New Roman" w:cs="Times New Roman"/>
+          <w:sz w:val="28"/>
+          <w:szCs w:val="28"/>
+          <w:lang w:val="en-US"/>
+        </w:rPr>
+      </w:pPr>
     </w:p>
     <w:sectPr>
       <w:pgSz w:w="11906" w:h="16838"/>

</xml_diff>

<commit_message>
Bo sung them note cong viec
</commit_message>
<xml_diff>
--- a/BTL/Note/NoteFORDB.docx
+++ b/BTL/Note/NoteFORDB.docx
@@ -4075,8 +4075,9 @@
           <w:rFonts w:ascii="Times New Roman" w:hAnsi="Times New Roman" w:cs="Times New Roman"/>
           <w:b/>
           <w:bCs/>
-          <w:sz w:val="28"/>
-          <w:szCs w:val="28"/>
+          <w:sz w:val="40"/>
+          <w:szCs w:val="40"/>
+          <w:u w:val="single"/>
           <w:lang w:val="en-US"/>
         </w:rPr>
       </w:pPr>
@@ -4085,11 +4086,12 @@
           <w:rFonts w:ascii="Times New Roman" w:hAnsi="Times New Roman" w:cs="Times New Roman"/>
           <w:b/>
           <w:bCs/>
-          <w:sz w:val="28"/>
-          <w:szCs w:val="28"/>
-          <w:lang w:val="en-US"/>
-        </w:rPr>
-        <w:t>Khi them nhan vien thi tao tai khoan cho nhanvien</w:t>
+          <w:sz w:val="40"/>
+          <w:szCs w:val="40"/>
+          <w:u w:val="single"/>
+          <w:lang w:val="en-US"/>
+        </w:rPr>
+        <w:t>Can lam :</w:t>
       </w:r>
     </w:p>
     <w:p>
@@ -4112,7 +4114,7 @@
           <w:szCs w:val="28"/>
           <w:lang w:val="en-US"/>
         </w:rPr>
-        <w:t>Khi xoa nhan vien thi xoa tai khoan cho nhanvien</w:t>
+        <w:t>Khi them nhan vien thi tao tai khoan cho nhanvien</w:t>
       </w:r>
     </w:p>
     <w:p>
@@ -4135,7 +4137,7 @@
           <w:szCs w:val="28"/>
           <w:lang w:val="en-US"/>
         </w:rPr>
-        <w:t xml:space="preserve">Khi cap nhat ctsanpham thi mo ta san pham thay doi </w:t>
+        <w:t>Khi xoa nhan vien thi xoa tai khoan cho nhanvien</w:t>
       </w:r>
     </w:p>
     <w:p>
@@ -4158,7 +4160,7 @@
           <w:szCs w:val="28"/>
           <w:lang w:val="en-US"/>
         </w:rPr>
-        <w:t>Xoa hoa don ban va hoa don nhap va nguyen lieu tu bang quan ly</w:t>
+        <w:t xml:space="preserve">Khi cap nhat ctsanpham thi mo ta san pham thay doi </w:t>
       </w:r>
     </w:p>
     <w:p>
@@ -4181,6 +4183,29 @@
           <w:szCs w:val="28"/>
           <w:lang w:val="en-US"/>
         </w:rPr>
+        <w:t>Xoa hoa don ban va hoa don nhap va nguyen lieu tu bang quan ly</w:t>
+      </w:r>
+    </w:p>
+    <w:p>
+      <w:pPr>
+        <w:rPr>
+          <w:rFonts w:ascii="Times New Roman" w:hAnsi="Times New Roman" w:cs="Times New Roman"/>
+          <w:b/>
+          <w:bCs/>
+          <w:sz w:val="28"/>
+          <w:szCs w:val="28"/>
+          <w:lang w:val="en-US"/>
+        </w:rPr>
+      </w:pPr>
+      <w:r>
+        <w:rPr>
+          <w:rFonts w:ascii="Times New Roman" w:hAnsi="Times New Roman" w:cs="Times New Roman"/>
+          <w:b/>
+          <w:bCs/>
+          <w:sz w:val="28"/>
+          <w:szCs w:val="28"/>
+          <w:lang w:val="en-US"/>
+        </w:rPr>
         <w:t>Cap nhat lai tong tien trong hoa don ban khi insert, update, delete cthoadonban</w:t>
       </w:r>
     </w:p>
@@ -4193,6 +4218,27 @@
           <w:lang w:val="en-US"/>
         </w:rPr>
       </w:pPr>
+    </w:p>
+    <w:p>
+      <w:pPr>
+        <w:rPr>
+          <w:rFonts w:ascii="Times New Roman" w:hAnsi="Times New Roman" w:cs="Times New Roman"/>
+          <w:sz w:val="28"/>
+          <w:szCs w:val="28"/>
+          <w:u w:val="single"/>
+          <w:lang w:val="en-US"/>
+        </w:rPr>
+      </w:pPr>
+      <w:r>
+        <w:rPr>
+          <w:rFonts w:ascii="Times New Roman" w:hAnsi="Times New Roman" w:cs="Times New Roman"/>
+          <w:sz w:val="28"/>
+          <w:szCs w:val="28"/>
+          <w:u w:val="single"/>
+          <w:lang w:val="en-US"/>
+        </w:rPr>
+        <w:t>Chu thich:</w:t>
+      </w:r>
     </w:p>
     <w:p>
       <w:pPr>
@@ -4339,11 +4385,30 @@
       <w:pPr>
         <w:rPr>
           <w:rFonts w:ascii="Times New Roman" w:hAnsi="Times New Roman" w:cs="Times New Roman"/>
-          <w:sz w:val="28"/>
-          <w:szCs w:val="28"/>
-          <w:lang w:val="en-US"/>
-        </w:rPr>
-      </w:pPr>
+          <w:b/>
+          <w:bCs/>
+          <w:i/>
+          <w:iCs/>
+          <w:sz w:val="40"/>
+          <w:szCs w:val="40"/>
+          <w:u w:val="single"/>
+          <w:lang w:val="en-US"/>
+        </w:rPr>
+      </w:pPr>
+      <w:r>
+        <w:rPr>
+          <w:rFonts w:ascii="Times New Roman" w:hAnsi="Times New Roman" w:cs="Times New Roman"/>
+          <w:b/>
+          <w:bCs/>
+          <w:i/>
+          <w:iCs/>
+          <w:sz w:val="40"/>
+          <w:szCs w:val="40"/>
+          <w:u w:val="single"/>
+          <w:lang w:val="en-US"/>
+        </w:rPr>
+        <w:t>Cần làm các câu TKCSDL</w:t>
+      </w:r>
     </w:p>
     <w:sectPr>
       <w:pgSz w:w="11906" w:h="16838"/>

</xml_diff>

<commit_message>
Hoan thien cac chuc nang
</commit_message>
<xml_diff>
--- a/BTL/Note/NoteFORDB.docx
+++ b/BTL/Note/NoteFORDB.docx
@@ -4174,7 +4174,9 @@
           <w:lang w:val="en-US"/>
         </w:rPr>
       </w:pPr>
-      <w:r>
+    </w:p>
+    <w:p>
+      <w:pPr>
         <w:rPr>
           <w:rFonts w:ascii="Times New Roman" w:hAnsi="Times New Roman" w:cs="Times New Roman"/>
           <w:b/>
@@ -4183,11 +4185,8 @@
           <w:szCs w:val="28"/>
           <w:lang w:val="en-US"/>
         </w:rPr>
-        <w:t>Xoa hoa don ban va hoa don nhap va nguyen lieu tu bang quan ly</w:t>
-      </w:r>
-    </w:p>
-    <w:p>
-      <w:pPr>
+      </w:pPr>
+      <w:r>
         <w:rPr>
           <w:rFonts w:ascii="Times New Roman" w:hAnsi="Times New Roman" w:cs="Times New Roman"/>
           <w:b/>
@@ -4196,8 +4195,11 @@
           <w:szCs w:val="28"/>
           <w:lang w:val="en-US"/>
         </w:rPr>
-      </w:pPr>
-      <w:r>
+        <w:t xml:space="preserve">Them muc quan ly: </w:t>
+      </w:r>
+    </w:p>
+    <w:p>
+      <w:pPr>
         <w:rPr>
           <w:rFonts w:ascii="Times New Roman" w:hAnsi="Times New Roman" w:cs="Times New Roman"/>
           <w:b/>
@@ -4206,7 +4208,18 @@
           <w:szCs w:val="28"/>
           <w:lang w:val="en-US"/>
         </w:rPr>
-        <w:t>Cap nhat lai tong tien trong hoa don ban khi insert, update, delete cthoadonban</w:t>
+      </w:pPr>
+      <w:r>
+        <w:rPr>
+          <w:rFonts w:ascii="Times New Roman" w:hAnsi="Times New Roman" w:cs="Times New Roman"/>
+          <w:b/>
+          <w:bCs/>
+          <w:sz w:val="28"/>
+          <w:szCs w:val="28"/>
+          <w:lang w:val="en-US"/>
+        </w:rPr>
+        <w:tab/>
+        <w:t>Hoa don nhap va khuyen mai</w:t>
       </w:r>
     </w:p>
     <w:p>
@@ -4409,6 +4422,369 @@
         </w:rPr>
         <w:t>Cần làm các câu TKCSDL</w:t>
       </w:r>
+    </w:p>
+    <w:p>
+      <w:pPr>
+        <w:rPr>
+          <w:rFonts w:ascii="Times New Roman" w:hAnsi="Times New Roman" w:cs="Times New Roman"/>
+          <w:sz w:val="40"/>
+          <w:szCs w:val="40"/>
+          <w:lang w:val="en-US"/>
+        </w:rPr>
+      </w:pPr>
+      <w:r>
+        <w:rPr>
+          <w:rFonts w:ascii="Times New Roman" w:hAnsi="Times New Roman" w:cs="Times New Roman"/>
+          <w:b/>
+          <w:bCs/>
+          <w:i/>
+          <w:iCs/>
+          <w:sz w:val="40"/>
+          <w:szCs w:val="40"/>
+          <w:u w:val="single"/>
+          <w:lang w:val="en-US"/>
+        </w:rPr>
+        <w:br w:type="column"/>
+      </w:r>
+      <w:r>
+        <w:rPr>
+          <w:rFonts w:ascii="Times New Roman" w:hAnsi="Times New Roman" w:cs="Times New Roman"/>
+          <w:sz w:val="40"/>
+          <w:szCs w:val="40"/>
+          <w:lang w:val="en-US"/>
+        </w:rPr>
+        <w:lastRenderedPageBreak/>
+        <w:t xml:space="preserve">Note for 11/19: </w:t>
+      </w:r>
+    </w:p>
+    <w:p>
+      <w:pPr>
+        <w:rPr>
+          <w:rFonts w:ascii="Times New Roman" w:hAnsi="Times New Roman" w:cs="Times New Roman"/>
+          <w:sz w:val="40"/>
+          <w:szCs w:val="40"/>
+          <w:lang w:val="en-US"/>
+        </w:rPr>
+      </w:pPr>
+      <w:r>
+        <w:rPr>
+          <w:rFonts w:ascii="Times New Roman" w:hAnsi="Times New Roman" w:cs="Times New Roman"/>
+          <w:sz w:val="40"/>
+          <w:szCs w:val="40"/>
+          <w:lang w:val="en-US"/>
+        </w:rPr>
+        <w:t>Lam  phan in hoa don</w:t>
+      </w:r>
+      <w:r>
+        <w:rPr>
+          <w:rFonts w:ascii="Times New Roman" w:hAnsi="Times New Roman" w:cs="Times New Roman"/>
+          <w:sz w:val="40"/>
+          <w:szCs w:val="40"/>
+          <w:lang w:val="en-US"/>
+        </w:rPr>
+        <w:t xml:space="preserve"> o thong ke + cthoadon</w:t>
+      </w:r>
+    </w:p>
+    <w:p>
+      <w:pPr>
+        <w:rPr>
+          <w:rFonts w:ascii="Times New Roman" w:hAnsi="Times New Roman" w:cs="Times New Roman"/>
+          <w:sz w:val="40"/>
+          <w:szCs w:val="40"/>
+          <w:lang w:val="en-US"/>
+        </w:rPr>
+      </w:pPr>
+      <w:r>
+        <w:rPr>
+          <w:rFonts w:ascii="Times New Roman" w:hAnsi="Times New Roman" w:cs="Times New Roman"/>
+          <w:sz w:val="40"/>
+          <w:szCs w:val="40"/>
+          <w:lang w:val="en-US"/>
+        </w:rPr>
+        <w:t>Lam them khuyen mai va hoa don nhap</w:t>
+      </w:r>
+    </w:p>
+    <w:p>
+      <w:pPr>
+        <w:rPr>
+          <w:rFonts w:ascii="Times New Roman" w:hAnsi="Times New Roman" w:cs="Times New Roman"/>
+          <w:sz w:val="40"/>
+          <w:szCs w:val="40"/>
+          <w:lang w:val="en-US"/>
+        </w:rPr>
+      </w:pPr>
+    </w:p>
+    <w:p>
+      <w:pPr>
+        <w:rPr>
+          <w:rFonts w:ascii="Times New Roman" w:hAnsi="Times New Roman" w:cs="Times New Roman"/>
+          <w:sz w:val="40"/>
+          <w:szCs w:val="40"/>
+          <w:lang w:val="en-US"/>
+        </w:rPr>
+      </w:pPr>
+      <w:r>
+        <w:rPr>
+          <w:rFonts w:ascii="Times New Roman" w:hAnsi="Times New Roman" w:cs="Times New Roman"/>
+          <w:sz w:val="40"/>
+          <w:szCs w:val="40"/>
+          <w:lang w:val="en-US"/>
+        </w:rPr>
+        <w:t xml:space="preserve">soLuong o ctnguyenlieu  la so luong hien con </w:t>
+      </w:r>
+    </w:p>
+    <w:p>
+      <w:pPr>
+        <w:rPr>
+          <w:rFonts w:ascii="Times New Roman" w:hAnsi="Times New Roman" w:cs="Times New Roman"/>
+          <w:sz w:val="40"/>
+          <w:szCs w:val="40"/>
+          <w:lang w:val="en-US"/>
+        </w:rPr>
+      </w:pPr>
+      <w:r>
+        <w:rPr>
+          <w:rFonts w:ascii="Times New Roman" w:hAnsi="Times New Roman" w:cs="Times New Roman"/>
+          <w:sz w:val="40"/>
+          <w:szCs w:val="40"/>
+          <w:lang w:val="en-US"/>
+        </w:rPr>
+        <w:t>soLuong o cthoadonnhap la so luong nhap</w:t>
+      </w:r>
+    </w:p>
+    <w:p>
+      <w:pPr>
+        <w:rPr>
+          <w:rFonts w:ascii="Times New Roman" w:hAnsi="Times New Roman" w:cs="Times New Roman"/>
+          <w:sz w:val="40"/>
+          <w:szCs w:val="40"/>
+          <w:lang w:val="en-US"/>
+        </w:rPr>
+      </w:pPr>
+      <w:r>
+        <w:rPr>
+          <w:rFonts w:ascii="Times New Roman" w:hAnsi="Times New Roman" w:cs="Times New Roman"/>
+          <w:sz w:val="40"/>
+          <w:szCs w:val="40"/>
+          <w:lang w:val="en-US"/>
+        </w:rPr>
+        <w:t>dang sua lai cho xem tuy y</w:t>
+      </w:r>
+    </w:p>
+    <w:p>
+      <w:pPr>
+        <w:rPr>
+          <w:rFonts w:ascii="Times New Roman" w:hAnsi="Times New Roman" w:cs="Times New Roman"/>
+          <w:sz w:val="40"/>
+          <w:szCs w:val="40"/>
+          <w:lang w:val="en-US"/>
+        </w:rPr>
+      </w:pPr>
+    </w:p>
+    <w:p>
+      <w:pPr>
+        <w:rPr>
+          <w:rFonts w:ascii="Times New Roman" w:hAnsi="Times New Roman" w:cs="Times New Roman"/>
+          <w:sz w:val="40"/>
+          <w:szCs w:val="40"/>
+          <w:lang w:val="en-US"/>
+        </w:rPr>
+      </w:pPr>
+      <w:r>
+        <w:rPr>
+          <w:rFonts w:ascii="Times New Roman" w:hAnsi="Times New Roman" w:cs="Times New Roman"/>
+          <w:sz w:val="40"/>
+          <w:szCs w:val="40"/>
+          <w:lang w:val="en-US"/>
+        </w:rPr>
+        <w:t xml:space="preserve">HUY:  </w:t>
+      </w:r>
+    </w:p>
+    <w:p>
+      <w:pPr>
+        <w:rPr>
+          <w:rFonts w:ascii="Times New Roman" w:hAnsi="Times New Roman" w:cs="Times New Roman"/>
+          <w:sz w:val="40"/>
+          <w:szCs w:val="40"/>
+          <w:lang w:val="en-US"/>
+        </w:rPr>
+      </w:pPr>
+      <w:r>
+        <w:rPr>
+          <w:rFonts w:ascii="Times New Roman" w:hAnsi="Times New Roman" w:cs="Times New Roman"/>
+          <w:sz w:val="40"/>
+          <w:szCs w:val="40"/>
+          <w:lang w:val="en-US"/>
+        </w:rPr>
+        <w:t xml:space="preserve">CHỈNH SỬA LẠI GIAO DIỆN CHO ĐẸP </w:t>
+      </w:r>
+    </w:p>
+    <w:p>
+      <w:pPr>
+        <w:rPr>
+          <w:rFonts w:ascii="Times New Roman" w:hAnsi="Times New Roman" w:cs="Times New Roman"/>
+          <w:sz w:val="40"/>
+          <w:szCs w:val="40"/>
+          <w:lang w:val="en-US"/>
+        </w:rPr>
+      </w:pPr>
+      <w:r>
+        <w:rPr>
+          <w:rFonts w:ascii="Times New Roman" w:hAnsi="Times New Roman" w:cs="Times New Roman"/>
+          <w:sz w:val="40"/>
+          <w:szCs w:val="40"/>
+          <w:lang w:val="en-US"/>
+        </w:rPr>
+        <w:t xml:space="preserve">SỬA LẠI CÁC FONT CHỮ </w:t>
+      </w:r>
+    </w:p>
+    <w:p>
+      <w:pPr>
+        <w:rPr>
+          <w:rFonts w:ascii="Times New Roman" w:hAnsi="Times New Roman" w:cs="Times New Roman"/>
+          <w:sz w:val="40"/>
+          <w:szCs w:val="40"/>
+          <w:lang w:val="en-US"/>
+        </w:rPr>
+      </w:pPr>
+      <w:r>
+        <w:rPr>
+          <w:rFonts w:ascii="Times New Roman" w:hAnsi="Times New Roman" w:cs="Times New Roman"/>
+          <w:sz w:val="40"/>
+          <w:szCs w:val="40"/>
+          <w:lang w:val="en-US"/>
+        </w:rPr>
+        <w:t>ĐẶT WIDTH CÁC DATAGRIDVIEW</w:t>
+      </w:r>
+    </w:p>
+    <w:p>
+      <w:pPr>
+        <w:rPr>
+          <w:rFonts w:ascii="Times New Roman" w:hAnsi="Times New Roman" w:cs="Times New Roman"/>
+          <w:sz w:val="40"/>
+          <w:szCs w:val="40"/>
+          <w:lang w:val="en-US"/>
+        </w:rPr>
+      </w:pPr>
+    </w:p>
+    <w:p>
+      <w:pPr>
+        <w:rPr>
+          <w:rFonts w:ascii="Times New Roman" w:hAnsi="Times New Roman" w:cs="Times New Roman"/>
+          <w:sz w:val="40"/>
+          <w:szCs w:val="40"/>
+          <w:lang w:val="en-US"/>
+        </w:rPr>
+      </w:pPr>
+    </w:p>
+    <w:p>
+      <w:pPr>
+        <w:rPr>
+          <w:rFonts w:ascii="Times New Roman" w:hAnsi="Times New Roman" w:cs="Times New Roman"/>
+          <w:sz w:val="40"/>
+          <w:szCs w:val="40"/>
+          <w:lang w:val="en-US"/>
+        </w:rPr>
+      </w:pPr>
+      <w:r>
+        <w:rPr>
+          <w:rFonts w:ascii="Times New Roman" w:hAnsi="Times New Roman" w:cs="Times New Roman"/>
+          <w:sz w:val="40"/>
+          <w:szCs w:val="40"/>
+          <w:lang w:val="en-US"/>
+        </w:rPr>
+        <w:t xml:space="preserve">Chuan bi cho  bao cao bai tap lon : </w:t>
+      </w:r>
+    </w:p>
+    <w:p>
+      <w:pPr>
+        <w:rPr>
+          <w:rFonts w:ascii="Times New Roman" w:hAnsi="Times New Roman" w:cs="Times New Roman"/>
+          <w:sz w:val="40"/>
+          <w:szCs w:val="40"/>
+          <w:lang w:val="en-US"/>
+        </w:rPr>
+      </w:pPr>
+      <w:r>
+        <w:rPr>
+          <w:rFonts w:ascii="Times New Roman" w:hAnsi="Times New Roman" w:cs="Times New Roman"/>
+          <w:sz w:val="40"/>
+          <w:szCs w:val="40"/>
+          <w:lang w:val="en-US"/>
+        </w:rPr>
+        <w:tab/>
+        <w:t>Tao thu muc luu anh nguoi dung, nhan vien</w:t>
+      </w:r>
+    </w:p>
+    <w:p>
+      <w:pPr>
+        <w:rPr>
+          <w:rFonts w:ascii="Times New Roman" w:hAnsi="Times New Roman" w:cs="Times New Roman"/>
+          <w:sz w:val="40"/>
+          <w:szCs w:val="40"/>
+          <w:lang w:val="en-US"/>
+        </w:rPr>
+      </w:pPr>
+      <w:r>
+        <w:rPr>
+          <w:rFonts w:ascii="Times New Roman" w:hAnsi="Times New Roman" w:cs="Times New Roman"/>
+          <w:sz w:val="40"/>
+          <w:szCs w:val="40"/>
+          <w:lang w:val="en-US"/>
+        </w:rPr>
+        <w:tab/>
+        <w:t>Tao thu muc luu file ex</w:t>
+      </w:r>
+    </w:p>
+    <w:p>
+      <w:pPr>
+        <w:rPr>
+          <w:rFonts w:ascii="Times New Roman" w:hAnsi="Times New Roman" w:cs="Times New Roman"/>
+          <w:sz w:val="40"/>
+          <w:szCs w:val="40"/>
+          <w:lang w:val="en-US"/>
+        </w:rPr>
+      </w:pPr>
+      <w:r>
+        <w:rPr>
+          <w:rFonts w:ascii="Times New Roman" w:hAnsi="Times New Roman" w:cs="Times New Roman"/>
+          <w:sz w:val="40"/>
+          <w:szCs w:val="40"/>
+          <w:lang w:val="en-US"/>
+        </w:rPr>
+        <w:tab/>
+        <w:t>Copy tai khoan ra word</w:t>
+      </w:r>
+    </w:p>
+    <w:p>
+      <w:pPr>
+        <w:rPr>
+          <w:rFonts w:ascii="Times New Roman" w:hAnsi="Times New Roman" w:cs="Times New Roman"/>
+          <w:sz w:val="40"/>
+          <w:szCs w:val="40"/>
+          <w:lang w:val="en-US"/>
+        </w:rPr>
+      </w:pPr>
+    </w:p>
+    <w:p>
+      <w:pPr>
+        <w:rPr>
+          <w:rFonts w:ascii="Times New Roman" w:hAnsi="Times New Roman" w:cs="Times New Roman"/>
+          <w:sz w:val="40"/>
+          <w:szCs w:val="40"/>
+          <w:lang w:val="en-US"/>
+        </w:rPr>
+      </w:pPr>
+    </w:p>
+    <w:p>
+      <w:pPr>
+        <w:rPr>
+          <w:rFonts w:ascii="Times New Roman" w:hAnsi="Times New Roman" w:cs="Times New Roman"/>
+          <w:sz w:val="40"/>
+          <w:szCs w:val="40"/>
+          <w:lang w:val="en-US"/>
+        </w:rPr>
+      </w:pPr>
     </w:p>
     <w:sectPr>
       <w:pgSz w:w="11906" w:h="16838"/>

</xml_diff>

<commit_message>
Hoan thien chuong trinh
</commit_message>
<xml_diff>
--- a/BTL/Note/NoteFORDB.docx
+++ b/BTL/Note/NoteFORDB.docx
@@ -4770,8 +4770,75 @@
       <w:pPr>
         <w:rPr>
           <w:rFonts w:ascii="Times New Roman" w:hAnsi="Times New Roman" w:cs="Times New Roman"/>
-          <w:sz w:val="40"/>
-          <w:szCs w:val="40"/>
+          <w:sz w:val="28"/>
+          <w:szCs w:val="28"/>
+          <w:lang w:val="en-US"/>
+        </w:rPr>
+      </w:pPr>
+      <w:r>
+        <w:rPr>
+          <w:rFonts w:ascii="Times New Roman" w:hAnsi="Times New Roman" w:cs="Times New Roman"/>
+          <w:sz w:val="40"/>
+          <w:szCs w:val="40"/>
+          <w:lang w:val="en-US"/>
+        </w:rPr>
+        <w:br w:type="column"/>
+      </w:r>
+      <w:r>
+        <w:rPr>
+          <w:rFonts w:ascii="Times New Roman" w:hAnsi="Times New Roman" w:cs="Times New Roman"/>
+          <w:sz w:val="28"/>
+          <w:szCs w:val="28"/>
+          <w:lang w:val="en-US"/>
+        </w:rPr>
+        <w:lastRenderedPageBreak/>
+        <w:t>Làm sao mà ô thay đổi màu chữ trong datagridview đây s</w:t>
+      </w:r>
+    </w:p>
+    <w:p>
+      <w:pPr>
+        <w:rPr>
+          <w:rFonts w:ascii="Times New Roman" w:hAnsi="Times New Roman" w:cs="Times New Roman"/>
+          <w:sz w:val="28"/>
+          <w:szCs w:val="28"/>
+          <w:lang w:val="en-US"/>
+        </w:rPr>
+      </w:pPr>
+      <w:r>
+        <w:rPr>
+          <w:rFonts w:ascii="Times New Roman" w:hAnsi="Times New Roman" w:cs="Times New Roman"/>
+          <w:sz w:val="28"/>
+          <w:szCs w:val="28"/>
+          <w:lang w:val="en-US"/>
+        </w:rPr>
+        <w:t>Các bảng nào chưa sửa thì sửa lại cho cùng font chữ màu chữ</w:t>
+      </w:r>
+    </w:p>
+    <w:p>
+      <w:pPr>
+        <w:rPr>
+          <w:rFonts w:ascii="Times New Roman" w:hAnsi="Times New Roman" w:cs="Times New Roman"/>
+          <w:sz w:val="28"/>
+          <w:szCs w:val="28"/>
+          <w:lang w:val="en-US"/>
+        </w:rPr>
+      </w:pPr>
+      <w:r>
+        <w:rPr>
+          <w:rFonts w:ascii="Times New Roman" w:hAnsi="Times New Roman" w:cs="Times New Roman"/>
+          <w:sz w:val="28"/>
+          <w:szCs w:val="28"/>
+          <w:lang w:val="en-US"/>
+        </w:rPr>
+        <w:t xml:space="preserve">Thay đổi màu các button( bỏ cả cái màu xanh ở mục quản lý ) </w:t>
+      </w:r>
+    </w:p>
+    <w:p>
+      <w:pPr>
+        <w:rPr>
+          <w:rFonts w:ascii="Times New Roman" w:hAnsi="Times New Roman" w:cs="Times New Roman"/>
+          <w:sz w:val="28"/>
+          <w:szCs w:val="28"/>
           <w:lang w:val="en-US"/>
         </w:rPr>
       </w:pPr>

</xml_diff>

<commit_message>
Huy chinh sua not cai nay
</commit_message>
<xml_diff>
--- a/BTL/Note/NoteFORDB.docx
+++ b/BTL/Note/NoteFORDB.docx
@@ -4770,6 +4770,8 @@
       <w:pPr>
         <w:rPr>
           <w:rFonts w:ascii="Times New Roman" w:hAnsi="Times New Roman" w:cs="Times New Roman"/>
+          <w:b/>
+          <w:bCs/>
           <w:sz w:val="40"/>
           <w:szCs w:val="40"/>
           <w:lang w:val="en-US"/>
@@ -4787,6 +4789,8 @@
       <w:r>
         <w:rPr>
           <w:rFonts w:ascii="Times New Roman" w:hAnsi="Times New Roman" w:cs="Times New Roman"/>
+          <w:b/>
+          <w:bCs/>
           <w:sz w:val="40"/>
           <w:szCs w:val="40"/>
           <w:lang w:val="en-US"/>

</xml_diff>